<commit_message>
Lab 4 Updated to Uniform Buffers
Should be ready for prime time, lab 4 is next.
</commit_message>
<xml_diff>
--- a/Materials/Lab 3 Vulkan.docx
+++ b/Materials/Lab 3 Vulkan.docx
@@ -1143,12 +1143,186 @@
     </w:p>
     <w:p>
       <w:pPr>
+        <w:pStyle w:val="Heading4"/>
+      </w:pPr>
+      <w:r>
+        <w:lastRenderedPageBreak/>
+        <w:t xml:space="preserve">OVERVIEW </w:t>
+      </w:r>
+    </w:p>
+    <w:p>
+      <w:r>
+        <w:t xml:space="preserve">Vulkan has </w:t>
+      </w:r>
+      <w:r>
+        <w:rPr>
+          <w:b/>
+          <w:bCs/>
+        </w:rPr>
+        <w:t>three</w:t>
+      </w:r>
+      <w:r>
+        <w:rPr>
+          <w:b/>
+          <w:bCs/>
+        </w:rPr>
+        <w:t xml:space="preserve"> primary ways</w:t>
+      </w:r>
+      <w:r>
+        <w:t xml:space="preserve"> to communicate </w:t>
+      </w:r>
+      <w:r>
+        <w:rPr>
+          <w:b/>
+          <w:bCs/>
+        </w:rPr>
+        <w:t>variable data</w:t>
+      </w:r>
+      <w:r>
+        <w:t xml:space="preserve"> to running shaders: </w:t>
+      </w:r>
+      <w:r>
+        <w:rPr>
+          <w:b/>
+          <w:bCs/>
+        </w:rPr>
+        <w:t>Push Constants</w:t>
+      </w:r>
+      <w:r>
+        <w:t xml:space="preserve">, </w:t>
+      </w:r>
+      <w:r>
+        <w:rPr>
+          <w:b/>
+          <w:bCs/>
+        </w:rPr>
+        <w:t>Uniform Buffers</w:t>
+      </w:r>
+      <w:r>
+        <w:rPr>
+          <w:b/>
+          <w:bCs/>
+        </w:rPr>
+        <w:t xml:space="preserve"> </w:t>
+      </w:r>
+      <w:r>
+        <w:t>and</w:t>
+      </w:r>
+      <w:r>
+        <w:rPr>
+          <w:b/>
+          <w:bCs/>
+        </w:rPr>
+        <w:t xml:space="preserve"> Storage Buffers</w:t>
+      </w:r>
+      <w:r>
+        <w:t xml:space="preserve">. Push Constants are an extremely convenient and easy way to move CPU data to the shaders in a draw call. Unfortunately, they have serious limitations. Graphics cards are only required to support </w:t>
+      </w:r>
+      <w:r>
+        <w:rPr>
+          <w:b/>
+          <w:bCs/>
+        </w:rPr>
+        <w:t>128bytes</w:t>
+      </w:r>
+      <w:r>
+        <w:t xml:space="preserve"> of data via this method. Essentially this is enough room for two 4x4 float matrices and nothing else.</w:t>
+      </w:r>
+    </w:p>
+    <w:p>
+      <w:r>
+        <w:t xml:space="preserve">Last time, before using the GPU-matrix we just declared in the shader, we uploaded our CPU World matrix data to the shader’s GPU memory block via </w:t>
+      </w:r>
+      <w:r>
+        <w:rPr>
+          <w:b/>
+          <w:bCs/>
+        </w:rPr>
+        <w:t>Push Constants</w:t>
+      </w:r>
+      <w:r>
+        <w:t>. Unfortunately, this time around we are going to need a lot more space than the 128 bytes provided by Push Constants.</w:t>
+      </w:r>
+    </w:p>
+    <w:p>
+      <w:r>
+        <w:t xml:space="preserve">To circumvent this limitation, we will use something called a </w:t>
+      </w:r>
+      <w:r>
+        <w:rPr>
+          <w:b/>
+          <w:bCs/>
+        </w:rPr>
+        <w:t>Uniform Buffer</w:t>
+      </w:r>
+      <w:r>
+        <w:t xml:space="preserve">. This involves allocating a separate buffer for </w:t>
+      </w:r>
+      <w:proofErr w:type="gramStart"/>
+      <w:r>
+        <w:rPr>
+          <w:b/>
+          <w:bCs/>
+        </w:rPr>
+        <w:t>uniform</w:t>
+      </w:r>
+      <w:r>
+        <w:t>(</w:t>
+      </w:r>
+      <w:proofErr w:type="gramEnd"/>
+      <w:r>
+        <w:t>shader variable)</w:t>
+      </w:r>
+      <w:r>
+        <w:rPr>
+          <w:b/>
+          <w:bCs/>
+        </w:rPr>
+        <w:t>data</w:t>
+      </w:r>
+      <w:r>
+        <w:t xml:space="preserve"> and a </w:t>
+      </w:r>
+      <w:proofErr w:type="spellStart"/>
+      <w:r>
+        <w:rPr>
+          <w:b/>
+          <w:bCs/>
+        </w:rPr>
+        <w:t>VkDescriptorSet</w:t>
+      </w:r>
+      <w:proofErr w:type="spellEnd"/>
+      <w:r>
+        <w:t xml:space="preserve"> required to reference that memory in Vulkan.</w:t>
+      </w:r>
+    </w:p>
+    <w:p>
+      <w:r>
+        <w:rPr>
+          <w:b/>
+          <w:bCs/>
+        </w:rPr>
+        <w:t>Uniform buffers</w:t>
+      </w:r>
+      <w:r>
+        <w:t xml:space="preserve"> are a compromise between Push Constants and Storage Buffers. They are very efficient like Push Constants but also hold much more data. (Up to 16KB guaranteed, often up to 64KB) Still 16KB is nothing compared to the </w:t>
+      </w:r>
+      <w:r>
+        <w:rPr>
+          <w:b/>
+          <w:bCs/>
+        </w:rPr>
+        <w:t>gigabytes</w:t>
+      </w:r>
+      <w:r>
+        <w:t xml:space="preserve"> a storage buffer can hold, and they lack the simplicity and convenience of Push Constants.</w:t>
+      </w:r>
+    </w:p>
+    <w:p>
+      <w:pPr>
         <w:pStyle w:val="Heading3"/>
       </w:pPr>
-      <w:bookmarkStart w:id="0" w:name="_Part_2a"/>
-      <w:bookmarkEnd w:id="0"/>
-      <w:r>
-        <w:lastRenderedPageBreak/>
+      <w:r>
         <w:t xml:space="preserve">Part </w:t>
       </w:r>
       <w:r>
@@ -1445,8 +1619,8 @@
       <w:pPr>
         <w:pStyle w:val="Heading3"/>
       </w:pPr>
-      <w:bookmarkStart w:id="1" w:name="_Part_2B"/>
-      <w:bookmarkEnd w:id="1"/>
+      <w:bookmarkStart w:id="0" w:name="_Part_2B"/>
+      <w:bookmarkEnd w:id="0"/>
       <w:r>
         <w:t>Part 2B</w:t>
       </w:r>
@@ -1556,6 +1730,7 @@
         <w:rPr>
           <w:noProof/>
         </w:rPr>
+        <w:lastRenderedPageBreak/>
         <w:drawing>
           <wp:inline distT="0" distB="0" distL="0" distR="0" wp14:anchorId="70027D9D" wp14:editId="4B98CEB2">
             <wp:extent cx="2695575" cy="1000573"/>
@@ -1636,37 +1811,871 @@
         <w:t>constant buffer), this tells HLSL that you intend to supply the data from outside the GPU.</w:t>
       </w:r>
       <w:r>
-        <w:t xml:space="preserve"> Though HLSL can be utilized by Vulkan, sometimes we need to give the </w:t>
-      </w:r>
-      <w:r>
-        <w:rPr>
-          <w:b/>
-          <w:bCs/>
-        </w:rPr>
-        <w:t>SPIR-V</w:t>
-      </w:r>
-      <w:r>
-        <w:t xml:space="preserve"> shader </w:t>
+        <w:t xml:space="preserve"> </w:t>
+      </w:r>
+      <w:r>
+        <w:t xml:space="preserve">In the last assignment, we used the HLSL attribute </w:t>
+      </w:r>
+      <w:r>
+        <w:rPr>
+          <w:b/>
+          <w:bCs/>
+        </w:rPr>
+        <w:t>[</w:t>
+      </w:r>
+      <w:r>
+        <w:rPr>
+          <w:b/>
+          <w:bCs/>
+        </w:rPr>
+        <w:t>[</w:t>
+      </w:r>
+      <w:proofErr w:type="spellStart"/>
+      <w:proofErr w:type="gramStart"/>
+      <w:r>
+        <w:rPr>
+          <w:b/>
+          <w:bCs/>
+        </w:rPr>
+        <w:t>vk</w:t>
+      </w:r>
+      <w:proofErr w:type="spellEnd"/>
+      <w:r>
+        <w:rPr>
+          <w:b/>
+          <w:bCs/>
+        </w:rPr>
+        <w:t>::</w:t>
+      </w:r>
+      <w:proofErr w:type="spellStart"/>
+      <w:proofErr w:type="gramEnd"/>
+      <w:r>
+        <w:rPr>
+          <w:b/>
+          <w:bCs/>
+        </w:rPr>
+        <w:t>push_constant</w:t>
+      </w:r>
+      <w:proofErr w:type="spellEnd"/>
+      <w:r>
+        <w:rPr>
+          <w:b/>
+          <w:bCs/>
+        </w:rPr>
+        <w:t>]]</w:t>
+      </w:r>
+      <w:r>
+        <w:rPr>
+          <w:b/>
+          <w:bCs/>
+        </w:rPr>
+        <w:t xml:space="preserve"> </w:t>
+      </w:r>
+      <w:r>
+        <w:t>to tell</w:t>
+      </w:r>
+      <w:r>
+        <w:t xml:space="preserve"> Vulkan </w:t>
+      </w:r>
+      <w:r>
+        <w:t xml:space="preserve">this is </w:t>
+      </w:r>
+      <w:r>
+        <w:t xml:space="preserve">where </w:t>
+      </w:r>
+      <w:r>
+        <w:t>our</w:t>
+      </w:r>
+      <w:r>
+        <w:t xml:space="preserve"> “</w:t>
       </w:r>
       <w:r>
         <w:rPr>
           <w:i/>
           <w:iCs/>
         </w:rPr>
-        <w:t>compiler hints</w:t>
-      </w:r>
-      <w:r>
-        <w:t xml:space="preserve"> as to how we are going to use something. Place the</w:t>
-      </w:r>
-      <w:r>
-        <w:t xml:space="preserve"> input attribute </w:t>
-      </w:r>
-      <w:r>
-        <w:rPr>
-          <w:b/>
-          <w:bCs/>
-        </w:rPr>
-        <w:t>[[</w:t>
+        <w:t>Push Constant</w:t>
+      </w:r>
+      <w:r>
+        <w:rPr>
+          <w:i/>
+          <w:iCs/>
+        </w:rPr>
+        <w:t>s</w:t>
+      </w:r>
+      <w:r>
+        <w:t xml:space="preserve">” </w:t>
+      </w:r>
+      <w:r>
+        <w:t>data would go</w:t>
+      </w:r>
+      <w:r>
+        <w:t>.</w:t>
+      </w:r>
+      <w:r>
+        <w:t xml:space="preserve"> However, this time </w:t>
+      </w:r>
+      <w:r>
+        <w:rPr>
+          <w:u w:val="single"/>
+        </w:rPr>
+        <w:t>DO NOT</w:t>
+      </w:r>
+      <w:r>
+        <w:t xml:space="preserve"> add this above the </w:t>
+      </w:r>
+      <w:proofErr w:type="spellStart"/>
+      <w:r>
+        <w:t>cbuffer</w:t>
+      </w:r>
+      <w:proofErr w:type="spellEnd"/>
+      <w:r>
+        <w:t xml:space="preserve">. </w:t>
+      </w:r>
+      <w:r>
+        <w:t xml:space="preserve">   </w:t>
+      </w:r>
+    </w:p>
+    <w:p>
+      <w:pPr>
+        <w:pStyle w:val="Heading3"/>
+      </w:pPr>
+      <w:r>
+        <w:t>Part 2c</w:t>
+      </w:r>
+    </w:p>
+    <w:p>
+      <w:r>
+        <w:t xml:space="preserve">Now that we have the data required to draw our 3D model created, we will need to get it onto the GPU. We can do this by creating a </w:t>
+      </w:r>
+      <w:r>
+        <w:rPr>
+          <w:b/>
+          <w:bCs/>
+        </w:rPr>
+        <w:t>uniform</w:t>
+      </w:r>
+      <w:r>
+        <w:rPr>
+          <w:b/>
+          <w:bCs/>
+        </w:rPr>
+        <w:t xml:space="preserve"> buffer</w:t>
+      </w:r>
+      <w:r>
+        <w:t xml:space="preserve"> which is very similar to the vertex and index buffers you already created.</w:t>
+      </w:r>
+    </w:p>
+    <w:p>
+      <w:r>
+        <w:t xml:space="preserve">There is one catch however… because this buffer will be </w:t>
+      </w:r>
+      <w:r>
+        <w:rPr>
+          <w:b/>
+          <w:bCs/>
+        </w:rPr>
+        <w:t>updated each frame</w:t>
+      </w:r>
+      <w:r>
+        <w:t xml:space="preserve">, we must take care to </w:t>
+      </w:r>
+      <w:r>
+        <w:rPr>
+          <w:b/>
+          <w:bCs/>
+        </w:rPr>
+        <w:t>avoid synchronization issues</w:t>
+      </w:r>
+      <w:r>
+        <w:t xml:space="preserve"> between the GPU and CPU. Unlike older 3D APIs like D3D11 and OpenGL, in Vulkan this </w:t>
+      </w:r>
+      <w:r>
+        <w:rPr>
+          <w:b/>
+          <w:bCs/>
+        </w:rPr>
+        <w:t>synchronization is not handled for you</w:t>
+      </w:r>
+      <w:r>
+        <w:t xml:space="preserve"> automatically. </w:t>
+      </w:r>
+    </w:p>
+    <w:p>
+      <w:r>
+        <w:t xml:space="preserve">That is the bad news, the good news is that the </w:t>
+      </w:r>
+      <w:proofErr w:type="spellStart"/>
+      <w:r>
+        <w:t>Gateware</w:t>
+      </w:r>
+      <w:proofErr w:type="spellEnd"/>
+      <w:r>
+        <w:t xml:space="preserve"> template is already </w:t>
+      </w:r>
+      <w:r>
+        <w:rPr>
+          <w:b/>
+          <w:bCs/>
+        </w:rPr>
+        <w:t>synchronizing on a per-frame basis</w:t>
+      </w:r>
+      <w:r>
+        <w:t xml:space="preserve">. What this means is that if we </w:t>
+      </w:r>
+      <w:r>
+        <w:rPr>
+          <w:b/>
+          <w:bCs/>
+        </w:rPr>
+        <w:t xml:space="preserve">create a </w:t>
+      </w:r>
+      <w:r>
+        <w:rPr>
+          <w:b/>
+          <w:bCs/>
+        </w:rPr>
+        <w:t>storage</w:t>
+      </w:r>
+      <w:r>
+        <w:rPr>
+          <w:b/>
+          <w:bCs/>
+        </w:rPr>
+        <w:t xml:space="preserve"> buffer for each simultaneous frame</w:t>
+      </w:r>
+      <w:r>
+        <w:t xml:space="preserve"> that can be processed, we will </w:t>
+      </w:r>
+      <w:r>
+        <w:rPr>
+          <w:b/>
+          <w:bCs/>
+        </w:rPr>
+        <w:t>not run into any sync issues</w:t>
+      </w:r>
+      <w:r>
+        <w:t xml:space="preserve"> as each in-flight frame will have its </w:t>
+      </w:r>
+      <w:r>
+        <w:rPr>
+          <w:b/>
+          <w:bCs/>
+        </w:rPr>
+        <w:t xml:space="preserve">own </w:t>
+      </w:r>
+      <w:r>
+        <w:rPr>
+          <w:b/>
+          <w:bCs/>
+        </w:rPr>
+        <w:t>uniform</w:t>
+      </w:r>
+      <w:r>
+        <w:rPr>
+          <w:b/>
+          <w:bCs/>
+        </w:rPr>
+        <w:t xml:space="preserve"> buffer</w:t>
+      </w:r>
+      <w:r>
+        <w:t xml:space="preserve"> it can use directly.</w:t>
+      </w:r>
+    </w:p>
+    <w:p>
+      <w:r>
+        <w:t xml:space="preserve">Using the </w:t>
+      </w:r>
+      <w:r>
+        <w:rPr>
+          <w:b/>
+          <w:bCs/>
+        </w:rPr>
+        <w:t>same types you used for vertex and index buffers</w:t>
+      </w:r>
+      <w:r>
+        <w:t xml:space="preserve">, go ahead and allocate a </w:t>
+      </w:r>
+      <w:proofErr w:type="gramStart"/>
+      <w:r>
+        <w:rPr>
+          <w:b/>
+          <w:bCs/>
+        </w:rPr>
+        <w:t>std::</w:t>
+      </w:r>
+      <w:proofErr w:type="gramEnd"/>
+      <w:r>
+        <w:rPr>
+          <w:b/>
+          <w:bCs/>
+        </w:rPr>
+        <w:t>vector</w:t>
+      </w:r>
+      <w:r>
+        <w:t xml:space="preserve"> of each for your </w:t>
+      </w:r>
+      <w:r>
+        <w:rPr>
+          <w:b/>
+          <w:bCs/>
+        </w:rPr>
+        <w:t>uniform</w:t>
+      </w:r>
+      <w:r>
+        <w:rPr>
+          <w:b/>
+          <w:bCs/>
+        </w:rPr>
+        <w:t xml:space="preserve"> buffers</w:t>
+      </w:r>
+      <w:r>
+        <w:t xml:space="preserve">. In the next part we will </w:t>
+      </w:r>
+      <w:proofErr w:type="gramStart"/>
+      <w:r>
+        <w:rPr>
+          <w:b/>
+          <w:bCs/>
+        </w:rPr>
+        <w:t>resize(</w:t>
+      </w:r>
+      <w:proofErr w:type="gramEnd"/>
+      <w:r>
+        <w:rPr>
+          <w:b/>
+          <w:bCs/>
+        </w:rPr>
+        <w:t>)</w:t>
+      </w:r>
+      <w:r>
+        <w:t xml:space="preserve"> them based on the </w:t>
+      </w:r>
+      <w:r>
+        <w:rPr>
+          <w:b/>
+          <w:bCs/>
+        </w:rPr>
+        <w:t>maximum number of frames</w:t>
+      </w:r>
+      <w:r>
+        <w:t xml:space="preserve"> reported by </w:t>
+      </w:r>
+      <w:proofErr w:type="spellStart"/>
+      <w:r>
+        <w:rPr>
+          <w:b/>
+          <w:bCs/>
+        </w:rPr>
+        <w:t>GVulkanSurface</w:t>
+      </w:r>
+      <w:proofErr w:type="spellEnd"/>
+      <w:r>
+        <w:t>.</w:t>
+      </w:r>
+    </w:p>
+    <w:p>
+      <w:pPr>
+        <w:pStyle w:val="Heading3"/>
+      </w:pPr>
+      <w:r>
+        <w:t>Part 2D</w:t>
+      </w:r>
+    </w:p>
+    <w:p>
+      <w:r>
+        <w:t xml:space="preserve">Once you determine the </w:t>
+      </w:r>
+      <w:r>
+        <w:rPr>
+          <w:b/>
+          <w:bCs/>
+        </w:rPr>
+        <w:t>maximum number of active frames</w:t>
+      </w:r>
+      <w:r>
+        <w:rPr>
+          <w:b/>
+          <w:bCs/>
+          <w:color w:val="FF0000"/>
+        </w:rPr>
+        <w:t>*</w:t>
+      </w:r>
+      <w:r>
+        <w:t xml:space="preserve">, use a </w:t>
+      </w:r>
+      <w:r>
+        <w:rPr>
+          <w:b/>
+          <w:bCs/>
+        </w:rPr>
+        <w:t xml:space="preserve">for loop to </w:t>
+      </w:r>
+      <w:r>
+        <w:rPr>
+          <w:b/>
+          <w:bCs/>
+        </w:rPr>
+        <w:t>initialize all</w:t>
+      </w:r>
+      <w:r>
+        <w:t xml:space="preserve"> the </w:t>
+      </w:r>
+      <w:r>
+        <w:rPr>
+          <w:b/>
+          <w:bCs/>
+        </w:rPr>
+        <w:t>uniform</w:t>
+      </w:r>
+      <w:r>
+        <w:rPr>
+          <w:b/>
+          <w:bCs/>
+        </w:rPr>
+        <w:t xml:space="preserve"> buffers</w:t>
+      </w:r>
+      <w:r>
+        <w:t xml:space="preserve"> the exact same way. Again, you can pretty much copy how this is done for the vertex and index buffers, however we will change the data going in to be a copy of the struct you initialized from the end of step </w:t>
+      </w:r>
+      <w:r>
+        <w:rPr>
+          <w:b/>
+          <w:bCs/>
+        </w:rPr>
+        <w:t>2B</w:t>
+      </w:r>
+      <w:r>
+        <w:t>.</w:t>
+      </w:r>
+      <w:r>
+        <w:t xml:space="preserve"> (Do not forget to also adjust the buffer size and USAGE_BIT to match)</w:t>
+      </w:r>
+    </w:p>
+    <w:p>
+      <w:r>
+        <w:t>Even though we made multiple buffers, in the next section we will focus on just linking the first one to the pipeline.</w:t>
+      </w:r>
+    </w:p>
+    <w:p>
+      <w:r>
+        <w:t xml:space="preserve">To finish this step, we will also be sure to </w:t>
+      </w:r>
+      <w:r>
+        <w:rPr>
+          <w:b/>
+          <w:bCs/>
+        </w:rPr>
+        <w:t>free</w:t>
+      </w:r>
+      <w:r>
+        <w:t xml:space="preserve"> these new </w:t>
+      </w:r>
+      <w:r>
+        <w:rPr>
+          <w:b/>
+          <w:bCs/>
+        </w:rPr>
+        <w:t>uniform</w:t>
+      </w:r>
+      <w:r>
+        <w:rPr>
+          <w:b/>
+          <w:bCs/>
+        </w:rPr>
+        <w:t xml:space="preserve"> buffers</w:t>
+      </w:r>
+      <w:r>
+        <w:t xml:space="preserve"> on program completion.</w:t>
+      </w:r>
+    </w:p>
+    <w:p>
+      <w:pPr>
+        <w:rPr>
+          <w:i/>
+          <w:iCs/>
+        </w:rPr>
+      </w:pPr>
+      <w:r>
+        <w:rPr>
+          <w:b/>
+          <w:bCs/>
+          <w:i/>
+          <w:iCs/>
+          <w:color w:val="FF0000"/>
+        </w:rPr>
+        <w:t>*</w:t>
+      </w:r>
+      <w:r>
+        <w:rPr>
+          <w:b/>
+          <w:bCs/>
+          <w:i/>
+          <w:iCs/>
+        </w:rPr>
+        <w:t xml:space="preserve">Tip: </w:t>
+      </w:r>
+      <w:r>
+        <w:rPr>
+          <w:i/>
+          <w:iCs/>
+        </w:rPr>
+        <w:t>Vulkan refers to frames displayed to the end user as swap chain images.</w:t>
+      </w:r>
+    </w:p>
+    <w:p>
+      <w:pPr>
+        <w:pStyle w:val="Heading3"/>
+      </w:pPr>
+      <w:r>
+        <w:t>Part 2E</w:t>
+      </w:r>
+    </w:p>
+    <w:p>
+      <w:r>
+        <w:t xml:space="preserve">Buckle-up, this is where Vulkan starts to get a bit more gnarly than the simpler APIs. Next thing we need to do is describe to the existing </w:t>
+      </w:r>
+      <w:proofErr w:type="spellStart"/>
+      <w:r>
+        <w:rPr>
+          <w:b/>
+          <w:bCs/>
+        </w:rPr>
+        <w:t>VkPipelineLayoutCreateInfo</w:t>
+      </w:r>
+      <w:proofErr w:type="spellEnd"/>
+      <w:r>
+        <w:t xml:space="preserve"> </w:t>
+      </w:r>
+      <w:r>
+        <w:t xml:space="preserve">that it will be using a descriptor set to supply external data to the </w:t>
+      </w:r>
+      <w:proofErr w:type="gramStart"/>
+      <w:r>
+        <w:t>shaders(</w:t>
+      </w:r>
+      <w:proofErr w:type="gramEnd"/>
+      <w:r>
+        <w:t xml:space="preserve">in this case our storage buffer). </w:t>
+      </w:r>
+    </w:p>
+    <w:p>
+      <w:r>
+        <w:t xml:space="preserve">The interface that does this is called a </w:t>
+      </w:r>
+      <w:proofErr w:type="spellStart"/>
+      <w:r>
+        <w:rPr>
+          <w:b/>
+          <w:bCs/>
+        </w:rPr>
+        <w:t>VkDescriptorSetLayout</w:t>
+      </w:r>
+      <w:proofErr w:type="spellEnd"/>
+      <w:r>
+        <w:t xml:space="preserve">. To make one you need two things, a </w:t>
+      </w:r>
+      <w:proofErr w:type="spellStart"/>
+      <w:r>
+        <w:rPr>
+          <w:b/>
+          <w:bCs/>
+        </w:rPr>
+        <w:t>VkDescriptorSetLayoutCreateInfo</w:t>
+      </w:r>
+      <w:proofErr w:type="spellEnd"/>
+      <w:r>
+        <w:rPr>
+          <w:b/>
+          <w:bCs/>
+        </w:rPr>
+        <w:t xml:space="preserve"> </w:t>
+      </w:r>
+      <w:r>
+        <w:t xml:space="preserve">which itself needs a </w:t>
+      </w:r>
+      <w:proofErr w:type="spellStart"/>
+      <w:r>
+        <w:rPr>
+          <w:b/>
+          <w:bCs/>
+        </w:rPr>
+        <w:t>VkDescriptorSetLayoutBinding</w:t>
+      </w:r>
+      <w:proofErr w:type="spellEnd"/>
+      <w:r>
+        <w:t>.</w:t>
+      </w:r>
+      <w:r>
+        <w:rPr>
+          <w:b/>
+          <w:bCs/>
+        </w:rPr>
+        <w:t xml:space="preserve"> </w:t>
+      </w:r>
+    </w:p>
+    <w:p>
+      <w:r>
+        <w:t xml:space="preserve">The </w:t>
+      </w:r>
+      <w:proofErr w:type="spellStart"/>
+      <w:r>
+        <w:t>VkDescriptorSetLayoutBinding</w:t>
+      </w:r>
+      <w:proofErr w:type="spellEnd"/>
+      <w:r>
+        <w:t xml:space="preserve"> should only have 1 descriptor as that is all we need for now. The </w:t>
+      </w:r>
+      <w:r>
+        <w:rPr>
+          <w:b/>
+          <w:bCs/>
+        </w:rPr>
+        <w:t>type</w:t>
+      </w:r>
+      <w:r>
+        <w:t xml:space="preserve"> of descriptor should be used for </w:t>
+      </w:r>
+      <w:r>
+        <w:rPr>
+          <w:b/>
+          <w:bCs/>
+        </w:rPr>
+        <w:t>uniform</w:t>
+      </w:r>
+      <w:r>
+        <w:t xml:space="preserve"> buffers. The </w:t>
+      </w:r>
+      <w:r>
+        <w:rPr>
+          <w:b/>
+          <w:bCs/>
+        </w:rPr>
+        <w:t>stage</w:t>
+      </w:r>
+      <w:r>
+        <w:t xml:space="preserve"> it is assigned to should be the </w:t>
+      </w:r>
+      <w:r>
+        <w:rPr>
+          <w:b/>
+          <w:bCs/>
+        </w:rPr>
+        <w:t xml:space="preserve">Vertex &amp; </w:t>
+      </w:r>
+      <w:proofErr w:type="gramStart"/>
+      <w:r>
+        <w:rPr>
+          <w:b/>
+          <w:bCs/>
+        </w:rPr>
+        <w:t>Fragment</w:t>
+      </w:r>
+      <w:r>
+        <w:t>(</w:t>
+      </w:r>
+      <w:proofErr w:type="gramEnd"/>
+      <w:r>
+        <w:t>Pixel) shaders, as that is who needs this data. Don’t forget to fill out the other values even if we are not using them.</w:t>
+      </w:r>
+    </w:p>
+    <w:p>
+      <w:r>
+        <w:lastRenderedPageBreak/>
+        <w:t xml:space="preserve">Next, we make the </w:t>
+      </w:r>
+      <w:proofErr w:type="spellStart"/>
+      <w:r>
+        <w:t>VkDescriptorSetLayoutCreateInfo</w:t>
+      </w:r>
+      <w:proofErr w:type="spellEnd"/>
+      <w:r>
+        <w:t xml:space="preserve"> which tells Vulkan how many bindings we have and where they are. The rest of the arguments can be set to </w:t>
+      </w:r>
+      <w:proofErr w:type="spellStart"/>
+      <w:r>
+        <w:t>nullptr</w:t>
+      </w:r>
+      <w:proofErr w:type="spellEnd"/>
+      <w:r>
+        <w:t xml:space="preserve"> or whatever their required defaults are. (Read the docs)</w:t>
+      </w:r>
+    </w:p>
+    <w:p>
+      <w:r>
+        <w:t xml:space="preserve">Ok… now we can finally call </w:t>
+      </w:r>
+      <w:proofErr w:type="spellStart"/>
+      <w:r>
+        <w:rPr>
+          <w:b/>
+          <w:bCs/>
+        </w:rPr>
+        <w:t>vkCreateDescriptorSetLayout</w:t>
+      </w:r>
+      <w:proofErr w:type="spellEnd"/>
+      <w:r>
+        <w:t xml:space="preserve">. Add a permanent handle to a </w:t>
+      </w:r>
+      <w:proofErr w:type="spellStart"/>
+      <w:r>
+        <w:t>VkDescriptorSetLayout</w:t>
+      </w:r>
+      <w:proofErr w:type="spellEnd"/>
+      <w:r>
+        <w:t xml:space="preserve"> in your class, we will need it so we can </w:t>
+      </w:r>
+      <w:r>
+        <w:rPr>
+          <w:b/>
+          <w:bCs/>
+        </w:rPr>
+        <w:t>free its memory</w:t>
+      </w:r>
+      <w:r>
+        <w:t xml:space="preserve"> at the end of the program. Speaking of, go ahead and take care of that now once you have created it. </w:t>
+      </w:r>
+    </w:p>
+    <w:p>
+      <w:r>
+        <w:t xml:space="preserve">The final step in this section is to tell the existing </w:t>
+      </w:r>
+      <w:proofErr w:type="spellStart"/>
+      <w:r>
+        <w:rPr>
+          <w:b/>
+          <w:bCs/>
+        </w:rPr>
+        <w:t>VkPipelineLayoutCreateInfo</w:t>
+      </w:r>
+      <w:proofErr w:type="spellEnd"/>
+      <w:r>
+        <w:rPr>
+          <w:b/>
+          <w:bCs/>
+        </w:rPr>
+        <w:t xml:space="preserve"> </w:t>
+      </w:r>
+      <w:r>
+        <w:t>that you have a usable descriptor set layout now.</w:t>
+      </w:r>
+    </w:p>
+    <w:p>
+      <w:pPr>
+        <w:pStyle w:val="Heading3"/>
+      </w:pPr>
+      <w:r>
+        <w:t>Part 2F</w:t>
+      </w:r>
+    </w:p>
+    <w:p>
+      <w:r>
+        <w:t xml:space="preserve">Well, all of that was just to tell the pipeline “Hey! Descriptors are coming!”. Now we need to supply said external descriptors. These external descriptors are called </w:t>
+      </w:r>
+      <w:proofErr w:type="spellStart"/>
+      <w:r>
+        <w:rPr>
+          <w:b/>
+          <w:bCs/>
+        </w:rPr>
+        <w:t>V</w:t>
+      </w:r>
+      <w:r>
+        <w:rPr>
+          <w:b/>
+          <w:bCs/>
+        </w:rPr>
+        <w:t>kDescr</w:t>
+      </w:r>
+      <w:r>
+        <w:rPr>
+          <w:b/>
+          <w:bCs/>
+        </w:rPr>
+        <w:t>i</w:t>
+      </w:r>
+      <w:r>
+        <w:rPr>
+          <w:b/>
+          <w:bCs/>
+        </w:rPr>
+        <w:t>ptorSet</w:t>
+      </w:r>
+      <w:proofErr w:type="spellEnd"/>
+      <w:r>
+        <w:t xml:space="preserve">(s), but before we can make one, we need something called a </w:t>
+      </w:r>
+      <w:proofErr w:type="spellStart"/>
+      <w:r>
+        <w:rPr>
+          <w:b/>
+          <w:bCs/>
+        </w:rPr>
+        <w:t>V</w:t>
+      </w:r>
+      <w:r>
+        <w:rPr>
+          <w:b/>
+          <w:bCs/>
+        </w:rPr>
+        <w:t>kDescriptorPool</w:t>
+      </w:r>
+      <w:proofErr w:type="spellEnd"/>
+      <w:r>
+        <w:t xml:space="preserve">. </w:t>
+      </w:r>
+    </w:p>
+    <w:p>
+      <w:r>
+        <w:t xml:space="preserve">“Pools” are how Vulkan efficiently reserves memory on the video card, there are many different kinds. A </w:t>
+      </w:r>
+      <w:proofErr w:type="spellStart"/>
+      <w:r>
+        <w:t>V</w:t>
+      </w:r>
+      <w:r>
+        <w:t>kDescriptorPool</w:t>
+      </w:r>
+      <w:proofErr w:type="spellEnd"/>
+      <w:r>
+        <w:t xml:space="preserve"> is used to reserve descriptor sets, </w:t>
+      </w:r>
+      <w:r>
+        <w:rPr>
+          <w:b/>
+          <w:bCs/>
+        </w:rPr>
+        <w:t>add one to your class</w:t>
+      </w:r>
+      <w:r>
+        <w:t xml:space="preserve"> and add code to </w:t>
+      </w:r>
+      <w:r>
+        <w:rPr>
+          <w:b/>
+          <w:bCs/>
+        </w:rPr>
+        <w:t>free it</w:t>
+      </w:r>
+      <w:r>
+        <w:t xml:space="preserve"> during clean-up. You can then create one using </w:t>
+      </w:r>
+      <w:proofErr w:type="spellStart"/>
+      <w:r>
+        <w:rPr>
+          <w:b/>
+          <w:bCs/>
+        </w:rPr>
+        <w:t>vkCreateDescriptorPool</w:t>
+      </w:r>
+      <w:proofErr w:type="spellEnd"/>
+      <w:r>
+        <w:t xml:space="preserve">. </w:t>
+      </w:r>
+    </w:p>
+    <w:p>
+      <w:r>
+        <w:t xml:space="preserve">To do this you will need to supply a </w:t>
       </w:r>
       <w:proofErr w:type="spellStart"/>
       <w:proofErr w:type="gramStart"/>
@@ -1675,234 +2684,111 @@
           <w:b/>
           <w:bCs/>
         </w:rPr>
-        <w:t>vk</w:t>
+        <w:t>VkDescriptorPoolCreateInfo</w:t>
       </w:r>
       <w:proofErr w:type="spellEnd"/>
       <w:r>
-        <w:rPr>
-          <w:b/>
-          <w:bCs/>
-        </w:rPr>
-        <w:t>::</w:t>
+        <w:t>(</w:t>
+      </w:r>
+      <w:proofErr w:type="gramEnd"/>
+      <w:r>
+        <w:t xml:space="preserve">starting to see a pattern here?). We need a very shallow pool, so it should only take 1 descriptor and no special flags other than the required defaults. Remember, we are trying to link our new </w:t>
+      </w:r>
+      <w:r>
+        <w:rPr>
+          <w:b/>
+          <w:bCs/>
+        </w:rPr>
+        <w:t>uniform</w:t>
+      </w:r>
+      <w:r>
+        <w:rPr>
+          <w:b/>
+          <w:bCs/>
+        </w:rPr>
+        <w:t xml:space="preserve"> buffer</w:t>
+      </w:r>
+      <w:r>
+        <w:rPr>
+          <w:b/>
+          <w:bCs/>
+          <w:color w:val="FF0000"/>
+        </w:rPr>
+        <w:t>*</w:t>
+      </w:r>
+      <w:r>
+        <w:t xml:space="preserve"> to the shaders. Set the </w:t>
       </w:r>
       <w:proofErr w:type="spellStart"/>
-      <w:proofErr w:type="gramEnd"/>
-      <w:r>
-        <w:rPr>
-          <w:b/>
-          <w:bCs/>
-        </w:rPr>
-        <w:t>push_constant</w:t>
+      <w:r>
+        <w:rPr>
+          <w:b/>
+          <w:bCs/>
+        </w:rPr>
+        <w:t>VkDescriptorPoolSize</w:t>
       </w:r>
       <w:proofErr w:type="spellEnd"/>
       <w:r>
-        <w:rPr>
-          <w:b/>
-          <w:bCs/>
-        </w:rPr>
-        <w:t>]]</w:t>
-      </w:r>
-      <w:r>
-        <w:rPr>
-          <w:b/>
-          <w:bCs/>
-        </w:rPr>
-        <w:t xml:space="preserve"> </w:t>
-      </w:r>
-      <w:r>
-        <w:t xml:space="preserve">immediately above your new </w:t>
-      </w:r>
-      <w:proofErr w:type="spellStart"/>
-      <w:r>
-        <w:rPr>
-          <w:b/>
-          <w:bCs/>
-        </w:rPr>
-        <w:t>cbuffer</w:t>
-      </w:r>
-      <w:proofErr w:type="spellEnd"/>
-      <w:r>
-        <w:t xml:space="preserve"> structure</w:t>
-      </w:r>
-      <w:r>
-        <w:t>. This tells Vulkan where your “</w:t>
-      </w:r>
-      <w:r>
-        <w:rPr>
+        <w:t xml:space="preserve"> it wants appropriately.</w:t>
+      </w:r>
+    </w:p>
+    <w:p>
+      <w:r>
+        <w:rPr>
+          <w:color w:val="FF0000"/>
+        </w:rPr>
+        <w:t>*</w:t>
+      </w:r>
+      <w:r>
+        <w:rPr>
+          <w:b/>
+          <w:bCs/>
           <w:i/>
           <w:iCs/>
         </w:rPr>
-        <w:t>Push Constant</w:t>
+        <w:t>Note:</w:t>
+      </w:r>
+      <w:r>
+        <w:rPr>
+          <w:b/>
+          <w:bCs/>
+        </w:rPr>
+        <w:t xml:space="preserve"> </w:t>
       </w:r>
       <w:r>
         <w:rPr>
           <w:i/>
           <w:iCs/>
         </w:rPr>
-        <w:t>s</w:t>
-      </w:r>
-      <w:r>
-        <w:t>” data will go.</w:t>
-      </w:r>
-      <w:r>
-        <w:t xml:space="preserve">   </w:t>
-      </w:r>
-    </w:p>
-    <w:p>
-      <w:pPr>
-        <w:pStyle w:val="Heading3"/>
-      </w:pPr>
-      <w:r>
-        <w:t>Part 2c</w:t>
-      </w:r>
-    </w:p>
-    <w:p>
-      <w:r>
-        <w:t xml:space="preserve">Before using the GPU-matrix we just declared in the shader, we must upload our CPU </w:t>
-      </w:r>
-      <w:r>
-        <w:t>World</w:t>
-      </w:r>
-      <w:r>
-        <w:t xml:space="preserve"> matrix data to the shader’s GPU memory block. To do this we will use something called </w:t>
-      </w:r>
-      <w:r>
-        <w:rPr>
-          <w:b/>
-          <w:bCs/>
-        </w:rPr>
-        <w:t>Push Constants</w:t>
-      </w:r>
-      <w:r>
-        <w:t xml:space="preserve">. Push constants are a way to upload a </w:t>
-      </w:r>
-      <w:r>
-        <w:t>minimal</w:t>
-      </w:r>
-      <w:r>
-        <w:t xml:space="preserve"> amount of CPU memory to a shader without having to go to the trouble of allocating a separate buffer for </w:t>
-      </w:r>
-      <w:proofErr w:type="gramStart"/>
-      <w:r>
-        <w:rPr>
-          <w:b/>
-          <w:bCs/>
-        </w:rPr>
-        <w:t>uniform</w:t>
-      </w:r>
-      <w:r>
-        <w:t>(</w:t>
-      </w:r>
-      <w:proofErr w:type="gramEnd"/>
-      <w:r>
-        <w:t>shader variable)</w:t>
-      </w:r>
-      <w:r>
-        <w:rPr>
-          <w:b/>
-          <w:bCs/>
-        </w:rPr>
-        <w:t>data</w:t>
-      </w:r>
-      <w:r>
-        <w:t xml:space="preserve"> or the </w:t>
-      </w:r>
-      <w:proofErr w:type="spellStart"/>
-      <w:r>
-        <w:rPr>
-          <w:b/>
-          <w:bCs/>
-        </w:rPr>
-        <w:t>VkDescriptorSet</w:t>
-      </w:r>
-      <w:proofErr w:type="spellEnd"/>
-      <w:r>
-        <w:t xml:space="preserve">(s) required to reference that </w:t>
-      </w:r>
-      <w:r>
-        <w:t>memory</w:t>
-      </w:r>
-      <w:r>
-        <w:t xml:space="preserve"> in Vulkan.</w:t>
-      </w:r>
-    </w:p>
-    <w:p>
-      <w:r>
-        <w:lastRenderedPageBreak/>
-        <w:t xml:space="preserve">Create a </w:t>
-      </w:r>
-      <w:proofErr w:type="spellStart"/>
-      <w:r>
-        <w:rPr>
-          <w:b/>
-          <w:bCs/>
-        </w:rPr>
-        <w:t>VkPushConstantRange</w:t>
-      </w:r>
-      <w:proofErr w:type="spellEnd"/>
-      <w:r>
-        <w:t xml:space="preserve"> structure above the existing </w:t>
-      </w:r>
-      <w:proofErr w:type="spellStart"/>
-      <w:r>
-        <w:rPr>
-          <w:b/>
-          <w:bCs/>
-        </w:rPr>
-        <w:t>VkPipelineLayoutCreateInfo</w:t>
-      </w:r>
-      <w:proofErr w:type="spellEnd"/>
-      <w:r>
-        <w:rPr>
-          <w:b/>
-          <w:bCs/>
-        </w:rPr>
-        <w:t xml:space="preserve"> </w:t>
-      </w:r>
-      <w:r>
-        <w:t xml:space="preserve">and fill it out so that it describes your custom </w:t>
-      </w:r>
-      <w:r>
-        <w:rPr>
-          <w:b/>
-          <w:bCs/>
-        </w:rPr>
-        <w:t>SHADER_VARS</w:t>
-      </w:r>
-      <w:r>
-        <w:t xml:space="preserve"> structure, how much room it needs and where it is going. Link it to the </w:t>
-      </w:r>
-      <w:r>
-        <w:rPr>
-          <w:b/>
-          <w:bCs/>
-        </w:rPr>
-        <w:t>pipeline layou</w:t>
-      </w:r>
-      <w:r>
-        <w:rPr>
-          <w:b/>
-          <w:bCs/>
-        </w:rPr>
-        <w:t xml:space="preserve">t </w:t>
-      </w:r>
-      <w:r>
-        <w:t>creation code. (Use the reference materials to get more details about this structure)</w:t>
-      </w:r>
-    </w:p>
-    <w:p>
-      <w:pPr>
+        <w:t>Again</w:t>
+      </w:r>
+      <w:r>
         <w:rPr>
           <w:i/>
           <w:iCs/>
         </w:rPr>
-      </w:pPr>
+        <w:t xml:space="preserve">, just </w:t>
+      </w:r>
       <w:r>
         <w:rPr>
           <w:i/>
           <w:iCs/>
         </w:rPr>
-        <w:t xml:space="preserve">Note: Push Constants are very convenient but very limited (about 128bytes). A uniform buffer, descriptor layout, descriptor pool and descriptor set are required for significant amounts of data that need to be used by a shader. </w:t>
+        <w:t>focus on using one buffer</w:t>
+      </w:r>
+      <w:r>
+        <w:rPr>
+          <w:i/>
+          <w:iCs/>
+        </w:rPr>
+        <w:t xml:space="preserve"> for now. </w:t>
+      </w:r>
+      <w:r>
+        <w:rPr>
+          <w:i/>
+          <w:iCs/>
+        </w:rPr>
+        <w:t>The others will be used later to solve any sync issues.</w:t>
       </w:r>
     </w:p>
     <w:p>
@@ -1910,15 +2796,351 @@
         <w:pStyle w:val="Heading3"/>
       </w:pPr>
       <w:r>
-        <w:t>Part 2d</w:t>
-      </w:r>
-    </w:p>
-    <w:p>
-      <w:r>
-        <w:t xml:space="preserve">In </w:t>
+        <w:t>Part 2G</w:t>
+      </w:r>
+    </w:p>
+    <w:p>
+      <w:r>
+        <w:t>Are we there yet? I know, I know… this is getting a bit absurd, but the good news is once you do this once; you pretty much have a blueprint on how to upload most any non-geometry resources to Vulkan.</w:t>
+      </w:r>
+    </w:p>
+    <w:p>
+      <w:r>
+        <w:t xml:space="preserve">Anyway, our new </w:t>
+      </w:r>
+      <w:proofErr w:type="spellStart"/>
+      <w:r>
+        <w:rPr>
+          <w:b/>
+          <w:bCs/>
+        </w:rPr>
+        <w:t>VkDescriptorPool</w:t>
+      </w:r>
+      <w:proofErr w:type="spellEnd"/>
+      <w:r>
+        <w:t xml:space="preserve"> can actually allocate some of those </w:t>
+      </w:r>
+      <w:proofErr w:type="spellStart"/>
+      <w:r>
+        <w:rPr>
+          <w:b/>
+          <w:bCs/>
+        </w:rPr>
+        <w:t>V</w:t>
+      </w:r>
+      <w:r>
+        <w:rPr>
+          <w:b/>
+          <w:bCs/>
+        </w:rPr>
+        <w:t>kDescr</w:t>
+      </w:r>
+      <w:r>
+        <w:rPr>
+          <w:b/>
+          <w:bCs/>
+        </w:rPr>
+        <w:t>i</w:t>
+      </w:r>
+      <w:r>
+        <w:rPr>
+          <w:b/>
+          <w:bCs/>
+        </w:rPr>
+        <w:t>ptorSet</w:t>
+      </w:r>
+      <w:proofErr w:type="spellEnd"/>
+      <w:r>
+        <w:t xml:space="preserve">(s) we have been wanting for a while now. To do this we can use the function </w:t>
+      </w:r>
+      <w:proofErr w:type="spellStart"/>
+      <w:r>
+        <w:rPr>
+          <w:b/>
+          <w:bCs/>
+        </w:rPr>
+        <w:t>vkAllocateDescriptorSets</w:t>
+      </w:r>
+      <w:proofErr w:type="spellEnd"/>
+      <w:r>
+        <w:t xml:space="preserve">. Before we do so, </w:t>
       </w:r>
       <w:proofErr w:type="gramStart"/>
       <w:r>
+        <w:t>lets</w:t>
+      </w:r>
+      <w:proofErr w:type="gramEnd"/>
+      <w:r>
+        <w:t xml:space="preserve"> add an actual </w:t>
+      </w:r>
+      <w:proofErr w:type="spellStart"/>
+      <w:r>
+        <w:t>VkDescriptorSet</w:t>
+      </w:r>
+      <w:proofErr w:type="spellEnd"/>
+      <w:r>
+        <w:t xml:space="preserve"> to the class. You </w:t>
+      </w:r>
+      <w:r>
+        <w:rPr>
+          <w:b/>
+          <w:bCs/>
+        </w:rPr>
+        <w:t>do not have to free</w:t>
+      </w:r>
+      <w:r>
+        <w:t xml:space="preserve"> the memory for the descriptor set as it is part of the descriptor pool, though it is possible to do so if you need to.</w:t>
+      </w:r>
+    </w:p>
+    <w:p>
+      <w:r>
+        <w:t xml:space="preserve">Like most things in Vulkan, you must describe the thing that you wish to create/allocate in the API. In this case you do so using a </w:t>
+      </w:r>
+      <w:proofErr w:type="spellStart"/>
+      <w:r>
+        <w:rPr>
+          <w:b/>
+          <w:bCs/>
+        </w:rPr>
+        <w:t>VkDescriptorSetAllocateInfo</w:t>
+      </w:r>
+      <w:proofErr w:type="spellEnd"/>
+      <w:r>
+        <w:t xml:space="preserve"> structure. Thankfully, the arguments to this structure are self-explanatory at this point, use the docs to fill them out.</w:t>
+      </w:r>
+    </w:p>
+    <w:p>
+      <w:pPr>
+        <w:pStyle w:val="Heading3"/>
+      </w:pPr>
+      <w:r>
+        <w:t>Part 2H</w:t>
+      </w:r>
+    </w:p>
+    <w:p>
+      <w:r>
+        <w:t xml:space="preserve">So, the good news is we have everything we need allocated now. The bad news is none of </w:t>
+      </w:r>
+      <w:r>
+        <w:t>them know</w:t>
+      </w:r>
+      <w:r>
+        <w:t xml:space="preserve"> about each other. To correct this issue, we will start by linking our new </w:t>
+      </w:r>
+      <w:proofErr w:type="spellStart"/>
+      <w:r>
+        <w:rPr>
+          <w:b/>
+          <w:bCs/>
+        </w:rPr>
+        <w:t>VkDescriptorSet</w:t>
+      </w:r>
+      <w:proofErr w:type="spellEnd"/>
+      <w:r>
+        <w:t xml:space="preserve"> to our </w:t>
+      </w:r>
+      <w:r>
+        <w:rPr>
+          <w:b/>
+          <w:bCs/>
+        </w:rPr>
+        <w:t>uniform</w:t>
+      </w:r>
+      <w:r>
+        <w:rPr>
+          <w:b/>
+          <w:bCs/>
+        </w:rPr>
+        <w:t xml:space="preserve"> buffer</w:t>
+      </w:r>
+      <w:r>
+        <w:t>.</w:t>
+      </w:r>
+    </w:p>
+    <w:p>
+      <w:r>
+        <w:t xml:space="preserve">To do this you will need a </w:t>
+      </w:r>
+      <w:proofErr w:type="spellStart"/>
+      <w:r>
+        <w:rPr>
+          <w:b/>
+          <w:bCs/>
+        </w:rPr>
+        <w:t>VkWriteDescriptorSet</w:t>
+      </w:r>
+      <w:proofErr w:type="spellEnd"/>
+      <w:r>
+        <w:rPr>
+          <w:b/>
+          <w:bCs/>
+        </w:rPr>
+        <w:t xml:space="preserve"> </w:t>
+      </w:r>
+      <w:r>
+        <w:t xml:space="preserve">and a </w:t>
+      </w:r>
+      <w:proofErr w:type="spellStart"/>
+      <w:r>
+        <w:rPr>
+          <w:b/>
+          <w:bCs/>
+        </w:rPr>
+        <w:t>VkDescriptorBufferInfo</w:t>
+      </w:r>
+      <w:proofErr w:type="spellEnd"/>
+      <w:r>
+        <w:t xml:space="preserve"> </w:t>
+      </w:r>
+      <w:r>
+        <w:t>structure</w:t>
+      </w:r>
+      <w:r>
+        <w:t xml:space="preserve"> to describe what you are trying to do. Filling their members out is obvious for the most part. Keep in mind, we are connecting one </w:t>
+      </w:r>
+      <w:r>
+        <w:rPr>
+          <w:b/>
+          <w:bCs/>
+        </w:rPr>
+        <w:t>uniform</w:t>
+      </w:r>
+      <w:r>
+        <w:rPr>
+          <w:b/>
+          <w:bCs/>
+        </w:rPr>
+        <w:t xml:space="preserve"> buffer</w:t>
+      </w:r>
+      <w:r>
+        <w:t xml:space="preserve"> and we do want access to </w:t>
+      </w:r>
+      <w:r>
+        <w:rPr>
+          <w:b/>
+          <w:bCs/>
+        </w:rPr>
+        <w:t>all</w:t>
+      </w:r>
+      <w:r>
+        <w:t xml:space="preserve"> of it. </w:t>
+      </w:r>
+    </w:p>
+    <w:p>
+      <w:r>
+        <w:t xml:space="preserve">Once you have filled everything out use </w:t>
+      </w:r>
+      <w:proofErr w:type="spellStart"/>
+      <w:r>
+        <w:rPr>
+          <w:b/>
+          <w:bCs/>
+        </w:rPr>
+        <w:t>vkUpdateDescriptorSets</w:t>
+      </w:r>
+      <w:proofErr w:type="spellEnd"/>
+      <w:r>
+        <w:t xml:space="preserve"> to tell the </w:t>
+      </w:r>
+      <w:proofErr w:type="spellStart"/>
+      <w:r>
+        <w:rPr>
+          <w:b/>
+          <w:bCs/>
+        </w:rPr>
+        <w:t>VkDevice</w:t>
+      </w:r>
+      <w:proofErr w:type="spellEnd"/>
+      <w:r>
+        <w:t xml:space="preserve"> to link them together.</w:t>
+      </w:r>
+    </w:p>
+    <w:p>
+      <w:pPr>
+        <w:rPr>
+          <w:i/>
+          <w:iCs/>
+        </w:rPr>
+      </w:pPr>
+      <w:r>
+        <w:rPr>
+          <w:i/>
+          <w:iCs/>
+          <w:color w:val="FF0000"/>
+        </w:rPr>
+        <w:t xml:space="preserve">Tip: </w:t>
+      </w:r>
+      <w:r>
+        <w:rPr>
+          <w:i/>
+          <w:iCs/>
+        </w:rPr>
+        <w:t xml:space="preserve">Consider splitting up the code you have just written for these last few </w:t>
+      </w:r>
+      <w:r>
+        <w:rPr>
+          <w:i/>
+          <w:iCs/>
+        </w:rPr>
+        <w:t>parts</w:t>
+      </w:r>
+      <w:r>
+        <w:rPr>
+          <w:i/>
+          <w:iCs/>
+        </w:rPr>
+        <w:t xml:space="preserve"> into their own functions.</w:t>
+      </w:r>
+    </w:p>
+    <w:p>
+      <w:pPr>
+        <w:pStyle w:val="Heading3"/>
+      </w:pPr>
+      <w:r>
+        <w:lastRenderedPageBreak/>
+        <w:t>Part 2</w:t>
+      </w:r>
+      <w:r>
+        <w:t>I</w:t>
+      </w:r>
+    </w:p>
+    <w:p>
+      <w:r>
+        <w:t xml:space="preserve">Yes… this is the last part; and yes, we will finally see </w:t>
+      </w:r>
+      <w:r>
+        <w:t xml:space="preserve">a visual change </w:t>
+      </w:r>
+      <w:r>
+        <w:t xml:space="preserve">after this! There are only two things left: </w:t>
+      </w:r>
+      <w:r>
+        <w:rPr>
+          <w:b/>
+          <w:bCs/>
+        </w:rPr>
+        <w:t>Connecting</w:t>
+      </w:r>
+      <w:r>
+        <w:t xml:space="preserve"> the descriptor(s) to the command buffer and finally </w:t>
+      </w:r>
+      <w:r>
+        <w:rPr>
+          <w:b/>
+          <w:bCs/>
+        </w:rPr>
+        <w:t>using</w:t>
+      </w:r>
+      <w:r>
+        <w:t xml:space="preserve"> the model’s matrix data in the vertex shader.</w:t>
+      </w:r>
+    </w:p>
+    <w:p>
+      <w:r>
+        <w:t xml:space="preserve">First, inside the </w:t>
+      </w:r>
+      <w:proofErr w:type="gramStart"/>
+      <w:r>
         <w:rPr>
           <w:b/>
           <w:bCs/>
@@ -1934,7 +3156,24 @@
         <w:t>)</w:t>
       </w:r>
       <w:r>
-        <w:t xml:space="preserve"> we should now be able to call </w:t>
+        <w:rPr>
+          <w:b/>
+          <w:bCs/>
+        </w:rPr>
+        <w:t xml:space="preserve"> </w:t>
+      </w:r>
+      <w:r>
+        <w:t xml:space="preserve">function we will </w:t>
+      </w:r>
+      <w:r>
+        <w:rPr>
+          <w:b/>
+          <w:bCs/>
+        </w:rPr>
+        <w:t>connect</w:t>
+      </w:r>
+      <w:r>
+        <w:t xml:space="preserve"> the descriptor set to the command buffer using </w:t>
       </w:r>
       <w:proofErr w:type="spellStart"/>
       <w:r>
@@ -1942,10 +3181,13 @@
           <w:b/>
           <w:bCs/>
         </w:rPr>
-        <w:t>vkCmdPushConstants</w:t>
+        <w:t>vkCmdBindDescriptorSets</w:t>
       </w:r>
       <w:proofErr w:type="spellEnd"/>
       <w:r>
+        <w:t>.</w:t>
+      </w:r>
+      <w:r>
         <w:rPr>
           <w:b/>
           <w:bCs/>
@@ -1953,32 +3195,15 @@
         <w:t xml:space="preserve"> </w:t>
       </w:r>
       <w:r>
-        <w:t xml:space="preserve">and give it the address of our structure we made way back in </w:t>
-      </w:r>
-      <w:hyperlink w:anchor="_Part_2B" w:history="1">
-        <w:r>
-          <w:rPr>
-            <w:rStyle w:val="Hyperlink"/>
-          </w:rPr>
-          <w:t>Part 2B</w:t>
-        </w:r>
-      </w:hyperlink>
-      <w:r>
-        <w:t xml:space="preserve">. This should upload the data directly to </w:t>
-      </w:r>
-      <w:r>
-        <w:t xml:space="preserve">GPU shader </w:t>
+        <w:t xml:space="preserve">It will ask </w:t>
       </w:r>
       <w:proofErr w:type="gramStart"/>
       <w:r>
-        <w:t>memory</w:t>
-      </w:r>
-      <w:r>
-        <w:t>(</w:t>
+        <w:t>for</w:t>
       </w:r>
       <w:proofErr w:type="gramEnd"/>
       <w:r>
-        <w:t>no additional buffer required!).</w:t>
+        <w:t xml:space="preserve"> many of the items we created over the last few sections.</w:t>
       </w:r>
     </w:p>
     <w:p>
@@ -2268,10 +3493,163 @@
     </w:p>
     <w:p>
       <w:pPr>
+        <w:pStyle w:val="Heading2"/>
+        <w:rPr>
+          <w:rStyle w:val="SubtleEmphasis"/>
+        </w:rPr>
+      </w:pPr>
+      <w:r>
+        <w:rPr>
+          <w:rStyle w:val="SubtleEmphasis"/>
+        </w:rPr>
+        <w:t>LAB CHECKPOINT | MANUAL COMMIT | DO NOT SKIP</w:t>
+      </w:r>
+    </w:p>
+    <w:p>
+      <w:r>
+        <w:t xml:space="preserve">To receive credit for your assignments, you must </w:t>
+      </w:r>
+      <w:r>
+        <w:rPr>
+          <w:u w:val="single"/>
+        </w:rPr>
+        <w:t>manually</w:t>
+      </w:r>
+      <w:r>
+        <w:t xml:space="preserve"> commit to your Repo 4 times (Once at the end of each Part/Section). If you skip this commit (or disable auto commits) you will not receive credit for the previous section. </w:t>
+      </w:r>
+    </w:p>
+    <w:p>
+      <w:pPr>
+        <w:pStyle w:val="ListParagraph"/>
+        <w:numPr>
+          <w:ilvl w:val="0"/>
+          <w:numId w:val="6"/>
+        </w:numPr>
+      </w:pPr>
+      <w:r>
+        <w:rPr>
+          <w:u w:val="single"/>
+        </w:rPr>
+        <w:t>Change the lab’s Title Bar</w:t>
+      </w:r>
+      <w:r>
+        <w:t xml:space="preserve"> so it says where you are in the lab.</w:t>
+      </w:r>
+    </w:p>
+    <w:p>
+      <w:pPr>
+        <w:pStyle w:val="ListParagraph"/>
+        <w:numPr>
+          <w:ilvl w:val="1"/>
+          <w:numId w:val="6"/>
+        </w:numPr>
+      </w:pPr>
+      <w:r>
+        <w:t>For Example: “John Smith – Lab 1 – Part 1 Complete”</w:t>
+      </w:r>
+    </w:p>
+    <w:p>
+      <w:pPr>
+        <w:pStyle w:val="ListParagraph"/>
+        <w:numPr>
+          <w:ilvl w:val="0"/>
+          <w:numId w:val="6"/>
+        </w:numPr>
+      </w:pPr>
+      <w:r>
+        <w:t>Take a Screenshot of the lab window running showing your work. (Windows Key + Shift + S)</w:t>
+      </w:r>
+    </w:p>
+    <w:p>
+      <w:pPr>
+        <w:pStyle w:val="ListParagraph"/>
+        <w:numPr>
+          <w:ilvl w:val="0"/>
+          <w:numId w:val="6"/>
+        </w:numPr>
+      </w:pPr>
+      <w:r>
+        <w:t>On Windows the screenshot is in your clipboard, open MS Paint and (Ctrl + V) to load it in.</w:t>
+      </w:r>
+    </w:p>
+    <w:p>
+      <w:pPr>
+        <w:pStyle w:val="ListParagraph"/>
+        <w:numPr>
+          <w:ilvl w:val="0"/>
+          <w:numId w:val="6"/>
+        </w:numPr>
+      </w:pPr>
+      <w:r>
+        <w:lastRenderedPageBreak/>
+        <w:t xml:space="preserve">Save the </w:t>
+      </w:r>
+      <w:r>
+        <w:rPr>
+          <w:u w:val="single"/>
+        </w:rPr>
+        <w:t>image with the same name as your title bar</w:t>
+      </w:r>
+      <w:r>
+        <w:t xml:space="preserve"> in the root folder of this repository.</w:t>
+      </w:r>
+    </w:p>
+    <w:p>
+      <w:pPr>
+        <w:pStyle w:val="ListParagraph"/>
+        <w:numPr>
+          <w:ilvl w:val="0"/>
+          <w:numId w:val="6"/>
+        </w:numPr>
+      </w:pPr>
+      <w:r>
+        <w:t>Open GitHub Desktop for this repo. You should see the new image as a pending change.</w:t>
+      </w:r>
+    </w:p>
+    <w:p>
+      <w:pPr>
+        <w:pStyle w:val="ListParagraph"/>
+        <w:numPr>
+          <w:ilvl w:val="0"/>
+          <w:numId w:val="6"/>
+        </w:numPr>
+      </w:pPr>
+      <w:r>
+        <w:t xml:space="preserve">Create a </w:t>
+      </w:r>
+      <w:r>
+        <w:rPr>
+          <w:u w:val="single"/>
+        </w:rPr>
+        <w:t>commit message with the same name as the title bar</w:t>
+      </w:r>
+      <w:r>
+        <w:t xml:space="preserve"> &amp; commit your changes.</w:t>
+      </w:r>
+    </w:p>
+    <w:p>
+      <w:r>
+        <w:t>If this section is not perfect but you need to continue forward, you must still do this to get partial credit!</w:t>
+      </w:r>
+    </w:p>
+    <w:p>
+      <w:pPr>
+        <w:pStyle w:val="Heading2"/>
+      </w:pPr>
+      <w:r>
+        <w:t>Part 3 | 75%</w:t>
+      </w:r>
+    </w:p>
+    <w:p>
+      <w:pPr>
         <w:pStyle w:val="Heading3"/>
       </w:pPr>
       <w:r>
-        <w:t>Part 2E</w:t>
+        <w:t xml:space="preserve">Part </w:t>
+      </w:r>
+      <w:r>
+        <w:t>3A</w:t>
       </w:r>
     </w:p>
     <w:p>
@@ -2291,7 +3669,6 @@
     </w:p>
     <w:p>
       <w:r>
-        <w:lastRenderedPageBreak/>
         <w:t xml:space="preserve">Use the math library from earlier to create a </w:t>
       </w:r>
       <w:r>
@@ -2350,10 +3727,7 @@
         <w:t>CGS day 4</w:t>
       </w:r>
       <w:r>
-        <w:t xml:space="preserve"> by placing a world space matrix where you want the camera to be and then taking its inverse.</w:t>
-      </w:r>
-      <w:r>
-        <w:t xml:space="preserve"> (</w:t>
+        <w:t xml:space="preserve"> by placing a world space matrix where you want the camera to be and then taking its inverse. (</w:t>
       </w:r>
       <w:r>
         <w:rPr>
@@ -2388,13 +3762,7 @@
         <w:t>moved backwards, up and to the right</w:t>
       </w:r>
       <w:r>
-        <w:t>. The</w:t>
-      </w:r>
-      <w:r>
-        <w:t>n</w:t>
-      </w:r>
-      <w:r>
-        <w:t xml:space="preserve"> you want to </w:t>
+        <w:t xml:space="preserve">. Then you want to </w:t>
       </w:r>
       <w:r>
         <w:rPr>
@@ -2465,7 +3833,7 @@
           <w:i/>
           <w:iCs/>
         </w:rPr>
-        <w:t>…You probably get the picture by now. As you continue writing code, any time you’ve finished a block that has a single responsibility, extracting that block out into a helper function will help keep your codebase from becoming a mess. This isn’t necessarily crucial for small solo projects, and you won’t be docked points for messy code, but a clean codebase is much easier to debug and work in. This will be especially important when you move on to DEV4 and join a team.</w:t>
+        <w:t>…You probably get the picture by now. As you continue writing code, any time you’ve finished a block that has a single responsibility, extracting that block out into a helper function will help keep your codebase from becoming a mess. This isn’t necessarily crucial for small solo projects, and you won’t be docked points for messy code, but a clean codebase is much easier to debug and work in. This will be especially important when you move on to DEV4.</w:t>
       </w:r>
     </w:p>
     <w:p>
@@ -2473,7 +3841,10 @@
         <w:pStyle w:val="Heading3"/>
       </w:pPr>
       <w:r>
-        <w:t>Part 2F</w:t>
+        <w:t xml:space="preserve">Part </w:t>
+      </w:r>
+      <w:r>
+        <w:t>3B</w:t>
       </w:r>
     </w:p>
     <w:p>
@@ -2486,7 +3857,19 @@
       </w:r>
       <w:proofErr w:type="gramEnd"/>
       <w:r>
-        <w:t xml:space="preserve"> it, thankfully we should have just enough room left in our </w:t>
+        <w:t xml:space="preserve"> it, thankfully we have </w:t>
+      </w:r>
+      <w:r>
+        <w:t>plenty of</w:t>
+      </w:r>
+      <w:r>
+        <w:t xml:space="preserve"> room </w:t>
+      </w:r>
+      <w:r>
+        <w:t>now</w:t>
+      </w:r>
+      <w:r>
+        <w:t xml:space="preserve"> in our </w:t>
       </w:r>
       <w:r>
         <w:rPr>
@@ -2496,18 +3879,43 @@
         <w:t>SHADER_VARS</w:t>
       </w:r>
       <w:r>
-        <w:t xml:space="preserve"> structure to sneak it up there. (</w:t>
-      </w:r>
-      <w:r>
-        <w:t>Adjust</w:t>
-      </w:r>
-      <w:r>
-        <w:t xml:space="preserve"> it appropriately)</w:t>
-      </w:r>
-    </w:p>
-    <w:p>
-      <w:r>
-        <w:t xml:space="preserve">Once you have successfully transmitted your </w:t>
+        <w:t xml:space="preserve"> structure </w:t>
+      </w:r>
+      <w:r>
+        <w:t>(</w:t>
+      </w:r>
+      <w:r>
+        <w:rPr>
+          <w:b/>
+          <w:bCs/>
+        </w:rPr>
+        <w:t>uniform buffer</w:t>
+      </w:r>
+      <w:r>
+        <w:t xml:space="preserve">) </w:t>
+      </w:r>
+      <w:r>
+        <w:t xml:space="preserve">to </w:t>
+      </w:r>
+      <w:r>
+        <w:t>upload it</w:t>
+      </w:r>
+      <w:r>
+        <w:t>. (Adjust it appropriately)</w:t>
+      </w:r>
+    </w:p>
+    <w:p>
+      <w:r>
+        <w:t xml:space="preserve">Once you have successfully </w:t>
+      </w:r>
+      <w:r>
+        <w:rPr>
+          <w:u w:val="single"/>
+        </w:rPr>
+        <w:t>uploaded</w:t>
+      </w:r>
+      <w:r>
+        <w:t xml:space="preserve"> your </w:t>
       </w:r>
       <w:r>
         <w:rPr>
@@ -2591,10 +3999,10 @@
           <w:noProof/>
         </w:rPr>
         <w:drawing>
-          <wp:inline distT="0" distB="0" distL="0" distR="0" wp14:anchorId="0FDB02BA" wp14:editId="6A594AAF">
+          <wp:inline distT="0" distB="0" distL="0" distR="0" wp14:anchorId="1D19A7B8" wp14:editId="58FD40E3">
             <wp:extent cx="5943600" cy="4208145"/>
             <wp:effectExtent l="0" t="0" r="0" b="1905"/>
-            <wp:docPr id="20" name="Picture 20"/>
+            <wp:docPr id="20" name="Picture 20" descr="A screenshot of a computer&#10;&#10;Description automatically generated"/>
             <wp:cNvGraphicFramePr>
               <a:graphicFrameLocks xmlns:a="http://schemas.openxmlformats.org/drawingml/2006/main" noChangeAspect="1"/>
             </wp:cNvGraphicFramePr>
@@ -2602,7 +4010,7 @@
               <a:graphicData uri="http://schemas.openxmlformats.org/drawingml/2006/picture">
                 <pic:pic xmlns:pic="http://schemas.openxmlformats.org/drawingml/2006/picture">
                   <pic:nvPicPr>
-                    <pic:cNvPr id="1" name=""/>
+                    <pic:cNvPr id="20" name="Picture 20" descr="A screenshot of a computer&#10;&#10;Description automatically generated"/>
                     <pic:cNvPicPr/>
                   </pic:nvPicPr>
                   <pic:blipFill rotWithShape="1">
@@ -2751,10 +4159,7 @@
         <w:t xml:space="preserve"> </w:t>
       </w:r>
       <w:r>
-        <w:t>exactly</w:t>
-      </w:r>
-      <w:r>
-        <w:t xml:space="preserve"> the </w:t>
+        <w:t xml:space="preserve">exactly the </w:t>
       </w:r>
       <w:r>
         <w:rPr>
@@ -2781,160 +4186,14 @@
     </w:p>
     <w:p>
       <w:pPr>
-        <w:pStyle w:val="Heading2"/>
-        <w:rPr>
-          <w:rStyle w:val="SubtleEmphasis"/>
-        </w:rPr>
-      </w:pPr>
-      <w:r>
-        <w:rPr>
-          <w:rStyle w:val="SubtleEmphasis"/>
-        </w:rPr>
+        <w:pStyle w:val="Heading3"/>
+      </w:pPr>
+      <w:r>
         <w:lastRenderedPageBreak/>
-        <w:t>LAB CHECKPOINT | MANUAL COMMIT | DO NOT SKIP</w:t>
-      </w:r>
-    </w:p>
-    <w:p>
-      <w:r>
-        <w:t xml:space="preserve">To receive credit for your assignments, you must </w:t>
-      </w:r>
-      <w:r>
-        <w:rPr>
-          <w:u w:val="single"/>
-        </w:rPr>
-        <w:t>manually</w:t>
-      </w:r>
-      <w:r>
-        <w:t xml:space="preserve"> commit to your Repo 4 times (Once at the end of each Part/Section). If you skip this commit (or disable auto commits) you will not receive credit for the previous section. </w:t>
-      </w:r>
-    </w:p>
-    <w:p>
-      <w:pPr>
-        <w:pStyle w:val="ListParagraph"/>
-        <w:numPr>
-          <w:ilvl w:val="0"/>
-          <w:numId w:val="6"/>
-        </w:numPr>
-      </w:pPr>
-      <w:r>
-        <w:rPr>
-          <w:u w:val="single"/>
-        </w:rPr>
-        <w:t>Change the lab’s Title Bar</w:t>
-      </w:r>
-      <w:r>
-        <w:t xml:space="preserve"> so it says where you are in the lab.</w:t>
-      </w:r>
-    </w:p>
-    <w:p>
-      <w:pPr>
-        <w:pStyle w:val="ListParagraph"/>
-        <w:numPr>
-          <w:ilvl w:val="1"/>
-          <w:numId w:val="6"/>
-        </w:numPr>
-      </w:pPr>
-      <w:r>
-        <w:t>For Example: “John Smith – Lab 1 – Part 1 Complete”</w:t>
-      </w:r>
-    </w:p>
-    <w:p>
-      <w:pPr>
-        <w:pStyle w:val="ListParagraph"/>
-        <w:numPr>
-          <w:ilvl w:val="0"/>
-          <w:numId w:val="6"/>
-        </w:numPr>
-      </w:pPr>
-      <w:r>
-        <w:t>Take a Screenshot of the lab window running showing your work. (Windows Key + Shift + S)</w:t>
-      </w:r>
-    </w:p>
-    <w:p>
-      <w:pPr>
-        <w:pStyle w:val="ListParagraph"/>
-        <w:numPr>
-          <w:ilvl w:val="0"/>
-          <w:numId w:val="6"/>
-        </w:numPr>
-      </w:pPr>
-      <w:r>
-        <w:t>On Windows the screenshot is in your clipboard, open MS Paint and (Ctrl + V) to load it in.</w:t>
-      </w:r>
-    </w:p>
-    <w:p>
-      <w:pPr>
-        <w:pStyle w:val="ListParagraph"/>
-        <w:numPr>
-          <w:ilvl w:val="0"/>
-          <w:numId w:val="6"/>
-        </w:numPr>
-      </w:pPr>
-      <w:r>
-        <w:t xml:space="preserve">Save the </w:t>
-      </w:r>
-      <w:r>
-        <w:rPr>
-          <w:u w:val="single"/>
-        </w:rPr>
-        <w:t>image with the same name as your title bar</w:t>
-      </w:r>
-      <w:r>
-        <w:t xml:space="preserve"> in the root folder of this repository.</w:t>
-      </w:r>
-    </w:p>
-    <w:p>
-      <w:pPr>
-        <w:pStyle w:val="ListParagraph"/>
-        <w:numPr>
-          <w:ilvl w:val="0"/>
-          <w:numId w:val="6"/>
-        </w:numPr>
-      </w:pPr>
-      <w:r>
-        <w:t>Open GitHub Desktop for this repo. You should see the new image as a pending change.</w:t>
-      </w:r>
-    </w:p>
-    <w:p>
-      <w:pPr>
-        <w:pStyle w:val="ListParagraph"/>
-        <w:numPr>
-          <w:ilvl w:val="0"/>
-          <w:numId w:val="6"/>
-        </w:numPr>
-      </w:pPr>
-      <w:r>
-        <w:t xml:space="preserve">Create a </w:t>
-      </w:r>
-      <w:r>
-        <w:rPr>
-          <w:u w:val="single"/>
-        </w:rPr>
-        <w:t>commit message with the same name as the title bar</w:t>
-      </w:r>
-      <w:r>
-        <w:t xml:space="preserve"> &amp; commit your changes.</w:t>
-      </w:r>
-    </w:p>
-    <w:p>
-      <w:r>
-        <w:t>If this section is not perfect but you need to continue forward, you must still do this to get partial credit!</w:t>
-      </w:r>
-    </w:p>
-    <w:p>
-      <w:pPr>
-        <w:pStyle w:val="Heading2"/>
-      </w:pPr>
-      <w:r>
-        <w:t>Part 3 | 75%</w:t>
-      </w:r>
-    </w:p>
-    <w:p>
-      <w:pPr>
-        <w:pStyle w:val="Heading3"/>
-      </w:pPr>
-      <w:r>
-        <w:t>Part 3a</w:t>
+        <w:t>Part 3</w:t>
+      </w:r>
+      <w:r>
+        <w:t>C</w:t>
       </w:r>
     </w:p>
     <w:p>
@@ -3146,10 +4405,13 @@
       <w:pPr>
         <w:pStyle w:val="Heading3"/>
       </w:pPr>
-      <w:bookmarkStart w:id="2" w:name="_Part_3B"/>
-      <w:bookmarkEnd w:id="2"/>
-      <w:r>
-        <w:t>Part 3B</w:t>
+      <w:bookmarkStart w:id="1" w:name="_Part_3B"/>
+      <w:bookmarkEnd w:id="1"/>
+      <w:r>
+        <w:t>Part 3</w:t>
+      </w:r>
+      <w:r>
+        <w:t>D</w:t>
       </w:r>
     </w:p>
     <w:p>
@@ -3584,7 +4846,10 @@
         <w:pStyle w:val="Heading3"/>
       </w:pPr>
       <w:r>
-        <w:t>Part 3C</w:t>
+        <w:t>Part 3</w:t>
+      </w:r>
+      <w:r>
+        <w:t>E</w:t>
       </w:r>
     </w:p>
     <w:p>
@@ -3597,11 +4862,9 @@
       <w:r>
         <w:t xml:space="preserve">If you have been paying close </w:t>
       </w:r>
-      <w:proofErr w:type="gramStart"/>
-      <w:r>
-        <w:t>attention</w:t>
-      </w:r>
-      <w:proofErr w:type="gramEnd"/>
+      <w:r>
+        <w:t>attention,</w:t>
+      </w:r>
       <w:r>
         <w:t xml:space="preserve"> you may be wondering why we seem to be </w:t>
       </w:r>
@@ -3654,12 +4917,24 @@
       <w:r>
         <w:t xml:space="preserve">The Vulkan projection matrix you built in </w:t>
       </w:r>
-      <w:hyperlink w:anchor="_Part_3B" w:history="1">
+      <w:hyperlink w:anchor="_Part_3C" w:history="1">
         <w:r>
           <w:rPr>
             <w:rStyle w:val="Hyperlink"/>
           </w:rPr>
-          <w:t>Part 3B</w:t>
+          <w:t>Part</w:t>
+        </w:r>
+        <w:r>
+          <w:rPr>
+            <w:rStyle w:val="Hyperlink"/>
+          </w:rPr>
+          <w:t xml:space="preserve"> </w:t>
+        </w:r>
+        <w:r>
+          <w:rPr>
+            <w:rStyle w:val="Hyperlink"/>
+          </w:rPr>
+          <w:t>3C</w:t>
         </w:r>
       </w:hyperlink>
       <w:r>
@@ -3847,7 +5122,10 @@
         <w:pStyle w:val="Heading3"/>
       </w:pPr>
       <w:r>
-        <w:t>Part 3D</w:t>
+        <w:t>Part 3</w:t>
+      </w:r>
+      <w:r>
+        <w:t>F</w:t>
       </w:r>
     </w:p>
     <w:p>
@@ -3927,11 +5205,9 @@
       <w:r>
         <w:t xml:space="preserve">. They should be </w:t>
       </w:r>
-      <w:proofErr w:type="gramStart"/>
-      <w:r>
-        <w:t>setup</w:t>
-      </w:r>
-      <w:proofErr w:type="gramEnd"/>
+      <w:r>
+        <w:t>set up</w:t>
+      </w:r>
       <w:r>
         <w:t xml:space="preserve"> so that you have a </w:t>
       </w:r>
@@ -3977,6 +5253,107 @@
       </w:r>
     </w:p>
     <w:p>
+      <w:r>
+        <w:t xml:space="preserve">Adjust your </w:t>
+      </w:r>
+      <w:r>
+        <w:rPr>
+          <w:b/>
+          <w:bCs/>
+        </w:rPr>
+        <w:t>SHADER_VARS</w:t>
+      </w:r>
+      <w:r>
+        <w:t xml:space="preserve"> structure &amp; </w:t>
+      </w:r>
+      <w:r>
+        <w:rPr>
+          <w:b/>
+          <w:bCs/>
+        </w:rPr>
+        <w:t>uniform buffer</w:t>
+      </w:r>
+      <w:r>
+        <w:t xml:space="preserve"> so it has an array of all 6 matrices. To get your shader to still compile/work, just have it use the [0] matrix for now.</w:t>
+      </w:r>
+    </w:p>
+    <w:p>
+      <w:r>
+        <w:drawing>
+          <wp:inline distT="0" distB="0" distL="0" distR="0" wp14:anchorId="54191389" wp14:editId="2AAFF466">
+            <wp:extent cx="2019102" cy="931106"/>
+            <wp:effectExtent l="0" t="0" r="635" b="2540"/>
+            <wp:docPr id="838181924" name="Picture 1" descr="A black background with white text&#10;&#10;Description automatically generated"/>
+            <wp:cNvGraphicFramePr>
+              <a:graphicFrameLocks xmlns:a="http://schemas.openxmlformats.org/drawingml/2006/main" noChangeAspect="1"/>
+            </wp:cNvGraphicFramePr>
+            <a:graphic xmlns:a="http://schemas.openxmlformats.org/drawingml/2006/main">
+              <a:graphicData uri="http://schemas.openxmlformats.org/drawingml/2006/picture">
+                <pic:pic xmlns:pic="http://schemas.openxmlformats.org/drawingml/2006/picture">
+                  <pic:nvPicPr>
+                    <pic:cNvPr id="838181924" name="Picture 1" descr="A black background with white text&#10;&#10;Description automatically generated"/>
+                    <pic:cNvPicPr/>
+                  </pic:nvPicPr>
+                  <pic:blipFill>
+                    <a:blip r:embed="rId20"/>
+                    <a:stretch>
+                      <a:fillRect/>
+                    </a:stretch>
+                  </pic:blipFill>
+                  <pic:spPr>
+                    <a:xfrm>
+                      <a:off x="0" y="0"/>
+                      <a:ext cx="2079971" cy="959176"/>
+                    </a:xfrm>
+                    <a:prstGeom prst="rect">
+                      <a:avLst/>
+                    </a:prstGeom>
+                  </pic:spPr>
+                </pic:pic>
+              </a:graphicData>
+            </a:graphic>
+          </wp:inline>
+        </w:drawing>
+      </w:r>
+      <w:r>
+        <w:drawing>
+          <wp:inline distT="0" distB="0" distL="0" distR="0" wp14:anchorId="13E89A93" wp14:editId="04564B13">
+            <wp:extent cx="2829480" cy="940440"/>
+            <wp:effectExtent l="0" t="0" r="9525" b="0"/>
+            <wp:docPr id="1912033920" name="Picture 1" descr="A screen shot of a computer code&#10;&#10;Description automatically generated"/>
+            <wp:cNvGraphicFramePr>
+              <a:graphicFrameLocks xmlns:a="http://schemas.openxmlformats.org/drawingml/2006/main" noChangeAspect="1"/>
+            </wp:cNvGraphicFramePr>
+            <a:graphic xmlns:a="http://schemas.openxmlformats.org/drawingml/2006/main">
+              <a:graphicData uri="http://schemas.openxmlformats.org/drawingml/2006/picture">
+                <pic:pic xmlns:pic="http://schemas.openxmlformats.org/drawingml/2006/picture">
+                  <pic:nvPicPr>
+                    <pic:cNvPr id="1912033920" name="Picture 1" descr="A screen shot of a computer code&#10;&#10;Description automatically generated"/>
+                    <pic:cNvPicPr/>
+                  </pic:nvPicPr>
+                  <pic:blipFill>
+                    <a:blip r:embed="rId21"/>
+                    <a:stretch>
+                      <a:fillRect/>
+                    </a:stretch>
+                  </pic:blipFill>
+                  <pic:spPr>
+                    <a:xfrm>
+                      <a:off x="0" y="0"/>
+                      <a:ext cx="2871172" cy="954297"/>
+                    </a:xfrm>
+                    <a:prstGeom prst="rect">
+                      <a:avLst/>
+                    </a:prstGeom>
+                  </pic:spPr>
+                </pic:pic>
+              </a:graphicData>
+            </a:graphic>
+          </wp:inline>
+        </w:drawing>
+      </w:r>
+    </w:p>
+    <w:p>
       <w:pPr>
         <w:pStyle w:val="Heading3"/>
       </w:pPr>
@@ -3984,40 +5361,37 @@
         <w:t>Part 3</w:t>
       </w:r>
       <w:r>
-        <w:t>E</w:t>
-      </w:r>
-    </w:p>
-    <w:p>
-      <w:r>
-        <w:t>After drawing the current grid (</w:t>
-      </w:r>
-      <w:r>
-        <w:t>A</w:t>
+        <w:t>G</w:t>
+      </w:r>
+    </w:p>
+    <w:p>
+      <w:r>
+        <w:lastRenderedPageBreak/>
+        <w:t>Modern graphics APIs like Vulkan and D3D12 are designed to allow you to render the same geometry data multiple times extremely efficiently</w:t>
       </w:r>
       <w:r>
         <w:t>.</w:t>
       </w:r>
       <w:r>
-        <w:t>K</w:t>
-      </w:r>
-      <w:r>
-        <w:t>.</w:t>
-      </w:r>
-      <w:r>
-        <w:t>A</w:t>
-      </w:r>
-      <w:r>
-        <w:t xml:space="preserve"> the floor) draw the remaining sections by </w:t>
-      </w:r>
-      <w:r>
-        <w:rPr>
-          <w:b/>
-          <w:bCs/>
-        </w:rPr>
-        <w:t>updating the world matrix</w:t>
-      </w:r>
-      <w:r>
-        <w:t xml:space="preserve"> in the vertex shader using </w:t>
+        <w:t xml:space="preserve"> This technique is called </w:t>
+      </w:r>
+      <w:r>
+        <w:rPr>
+          <w:b/>
+          <w:bCs/>
+        </w:rPr>
+        <w:t>Instancing</w:t>
+      </w:r>
+      <w:r>
+        <w:t xml:space="preserve">, and essentially lets you draw copies of the same mesh simultaneously by utilizing the GPU’s extra bandwidth. </w:t>
+      </w:r>
+    </w:p>
+    <w:p>
+      <w:r>
+        <w:t>We are going to leverage this feature to have Vulkan draw all 6 walls at the same time. Start by adjusting the</w:t>
+      </w:r>
+      <w:r>
+        <w:t xml:space="preserve"> </w:t>
       </w:r>
       <w:proofErr w:type="spellStart"/>
       <w:r>
@@ -4025,76 +5399,108 @@
           <w:b/>
           <w:bCs/>
         </w:rPr>
-        <w:t>vkCmdPushConstants</w:t>
+        <w:t>vkCmdDraw</w:t>
       </w:r>
       <w:proofErr w:type="spellEnd"/>
       <w:r>
-        <w:rPr>
-          <w:b/>
-          <w:bCs/>
-        </w:rPr>
-        <w:t xml:space="preserve"> </w:t>
-      </w:r>
-      <w:r>
-        <w:t>before</w:t>
-      </w:r>
-      <w:r>
-        <w:rPr>
-          <w:b/>
-          <w:bCs/>
-        </w:rPr>
-        <w:t xml:space="preserve"> </w:t>
-      </w:r>
-      <w:r>
-        <w:rPr>
-          <w:b/>
-          <w:bCs/>
-        </w:rPr>
-        <w:t>re</w:t>
-      </w:r>
-      <w:r>
-        <w:rPr>
-          <w:b/>
-          <w:bCs/>
-        </w:rPr>
-        <w:t>-</w:t>
-      </w:r>
-      <w:r>
-        <w:rPr>
-          <w:b/>
-          <w:bCs/>
-        </w:rPr>
-        <w:t>drawing</w:t>
-      </w:r>
-      <w:r>
-        <w:rPr>
-          <w:b/>
-          <w:bCs/>
-        </w:rPr>
-        <w:t xml:space="preserve"> the </w:t>
-      </w:r>
-      <w:r>
-        <w:rPr>
-          <w:b/>
-          <w:bCs/>
-        </w:rPr>
-        <w:t xml:space="preserve">same </w:t>
-      </w:r>
-      <w:r>
-        <w:rPr>
-          <w:b/>
-          <w:bCs/>
-        </w:rPr>
-        <w:t>grid</w:t>
-      </w:r>
-      <w:r>
-        <w:t xml:space="preserve"> in the five new locations</w:t>
-      </w:r>
-      <w:r>
-        <w:t>/orientations</w:t>
-      </w:r>
-      <w:r>
-        <w:t>.</w:t>
+        <w:t xml:space="preserve"> arguments to draw </w:t>
+      </w:r>
+      <w:r>
+        <w:rPr>
+          <w:u w:val="single"/>
+        </w:rPr>
+        <w:t>6</w:t>
+      </w:r>
+      <w:r>
+        <w:t xml:space="preserve"> instances instead of just one. When you do this, you will likely notice no change. This is because they are all using matrix [0] and drawing in the </w:t>
+      </w:r>
+      <w:r>
+        <w:t xml:space="preserve">exact </w:t>
+      </w:r>
+      <w:r>
+        <w:t>same spot.</w:t>
+      </w:r>
+    </w:p>
+    <w:p>
+      <w:r>
+        <w:t xml:space="preserve">To solve this, adjust the </w:t>
+      </w:r>
+      <w:r>
+        <w:rPr>
+          <w:u w:val="single"/>
+        </w:rPr>
+        <w:t>vertex shader</w:t>
+      </w:r>
+      <w:r>
+        <w:t xml:space="preserve"> to correctly </w:t>
+      </w:r>
+      <w:r>
+        <w:rPr>
+          <w:u w:val="single"/>
+        </w:rPr>
+        <w:t>pair the right vertex with the right matrix</w:t>
+      </w:r>
+      <w:r>
+        <w:t xml:space="preserve"> based on the </w:t>
+      </w:r>
+      <w:r>
+        <w:rPr>
+          <w:b/>
+          <w:bCs/>
+        </w:rPr>
+        <w:t>SV_InstanceID</w:t>
+      </w:r>
+      <w:r>
+        <w:t xml:space="preserve"> value provided by the graphics pipeline. Essentially, this value is the </w:t>
+      </w:r>
+      <w:r>
+        <w:rPr>
+          <w:b/>
+          <w:bCs/>
+        </w:rPr>
+        <w:t>index</w:t>
+      </w:r>
+      <w:r>
+        <w:t xml:space="preserve"> to which instance the current vertex belongs to. Access it by adding the following input to your Vertex shader:</w:t>
+      </w:r>
+    </w:p>
+    <w:p>
+      <w:r>
+        <w:drawing>
+          <wp:inline distT="0" distB="0" distL="0" distR="0" wp14:anchorId="0BFFDE40" wp14:editId="371927B5">
+            <wp:extent cx="4409872" cy="865486"/>
+            <wp:effectExtent l="0" t="0" r="0" b="0"/>
+            <wp:docPr id="627295193" name="Picture 1" descr="A black screen with white text&#10;&#10;Description automatically generated"/>
+            <wp:cNvGraphicFramePr>
+              <a:graphicFrameLocks xmlns:a="http://schemas.openxmlformats.org/drawingml/2006/main" noChangeAspect="1"/>
+            </wp:cNvGraphicFramePr>
+            <a:graphic xmlns:a="http://schemas.openxmlformats.org/drawingml/2006/main">
+              <a:graphicData uri="http://schemas.openxmlformats.org/drawingml/2006/picture">
+                <pic:pic xmlns:pic="http://schemas.openxmlformats.org/drawingml/2006/picture">
+                  <pic:nvPicPr>
+                    <pic:cNvPr id="627295193" name="Picture 1" descr="A black screen with white text&#10;&#10;Description automatically generated"/>
+                    <pic:cNvPicPr/>
+                  </pic:nvPicPr>
+                  <pic:blipFill>
+                    <a:blip r:embed="rId22"/>
+                    <a:stretch>
+                      <a:fillRect/>
+                    </a:stretch>
+                  </pic:blipFill>
+                  <pic:spPr>
+                    <a:xfrm>
+                      <a:off x="0" y="0"/>
+                      <a:ext cx="4486797" cy="880583"/>
+                    </a:xfrm>
+                    <a:prstGeom prst="rect">
+                      <a:avLst/>
+                    </a:prstGeom>
+                  </pic:spPr>
+                </pic:pic>
+              </a:graphicData>
+            </a:graphic>
+          </wp:inline>
+        </w:drawing>
       </w:r>
     </w:p>
     <w:p>
@@ -4102,7 +5508,6 @@
         <w:rPr>
           <w:noProof/>
         </w:rPr>
-        <w:lastRenderedPageBreak/>
         <w:drawing>
           <wp:inline distT="0" distB="0" distL="0" distR="0" wp14:anchorId="120F5182" wp14:editId="3E66FE3F">
             <wp:extent cx="5943600" cy="4236720"/>
@@ -4119,7 +5524,7 @@
                     <pic:cNvPicPr/>
                   </pic:nvPicPr>
                   <pic:blipFill rotWithShape="1">
-                    <a:blip r:embed="rId20"/>
+                    <a:blip r:embed="rId23"/>
                     <a:srcRect t="5523"/>
                     <a:stretch/>
                   </pic:blipFill>
@@ -4148,6 +5553,48 @@
       </w:r>
     </w:p>
     <w:p>
+      <w:r>
+        <w:t xml:space="preserve">You do not need to add the unsigned int to your Vertex structure or adjust the Rule of Three. </w:t>
+      </w:r>
+      <w:r>
+        <w:rPr>
+          <w:b/>
+          <w:bCs/>
+        </w:rPr>
+        <w:t>SV_InstanceID</w:t>
+      </w:r>
+      <w:r>
+        <w:t xml:space="preserve"> is a </w:t>
+      </w:r>
+      <w:r>
+        <w:rPr>
+          <w:b/>
+          <w:bCs/>
+        </w:rPr>
+        <w:t>System Value</w:t>
+      </w:r>
+      <w:r>
+        <w:t xml:space="preserve"> semantic and is provided by the hardware itself during the drawing process. </w:t>
+      </w:r>
+    </w:p>
+    <w:p>
+      <w:r>
+        <w:t xml:space="preserve">If you incorrectly set up your other wall matrices you will probably notice that now. Try hardcoding the matrix index in the vertex shader to find out which </w:t>
+      </w:r>
+      <w:r>
+        <w:t>matrices</w:t>
+      </w:r>
+      <w:r>
+        <w:t xml:space="preserve"> work, and which ones don’t</w:t>
+      </w:r>
+      <w:r>
+        <w:t xml:space="preserve"> for debugging purposes</w:t>
+      </w:r>
+      <w:r>
+        <w:t>.</w:t>
+      </w:r>
+    </w:p>
+    <w:p>
       <w:pPr>
         <w:rPr>
           <w:i/>
@@ -4160,27 +5607,53 @@
           <w:bCs/>
           <w:i/>
           <w:iCs/>
-        </w:rPr>
-        <w:t>Tip:</w:t>
-      </w:r>
-      <w:r>
-        <w:rPr>
+          <w:color w:val="FF0000"/>
+        </w:rPr>
+        <w:t>Note</w:t>
+      </w:r>
+      <w:r>
+        <w:rPr>
+          <w:b/>
+          <w:bCs/>
           <w:i/>
           <w:iCs/>
-        </w:rPr>
-        <w:t xml:space="preserve"> </w:t>
+          <w:color w:val="FF0000"/>
+        </w:rPr>
+        <w:t>:</w:t>
       </w:r>
       <w:r>
         <w:rPr>
           <w:i/>
           <w:iCs/>
         </w:rPr>
-        <w:t>You will need to update the shader’s matrix between each draw call if you expect it to draw somewhere else.</w:t>
+        <w:t xml:space="preserve"> </w:t>
       </w:r>
       <w:r>
         <w:rPr>
           <w:i/>
           <w:iCs/>
+          <w:u w:val="single"/>
+        </w:rPr>
+        <w:t>Instancing</w:t>
+      </w:r>
+      <w:r>
+        <w:rPr>
+          <w:i/>
+          <w:iCs/>
+        </w:rPr>
+        <w:t xml:space="preserve"> is the main reason games can draw repeating objects extremely efficiently with low overhead</w:t>
+      </w:r>
+      <w:r>
+        <w:rPr>
+          <w:i/>
+          <w:iCs/>
+        </w:rPr>
+        <w:t>.</w:t>
+      </w:r>
+      <w:r>
+        <w:rPr>
+          <w:i/>
+          <w:iCs/>
         </w:rPr>
         <w:t xml:space="preserve"> </w:t>
       </w:r>
@@ -4196,6 +5669,7 @@
         <w:rPr>
           <w:rStyle w:val="SubtleEmphasis"/>
         </w:rPr>
+        <w:lastRenderedPageBreak/>
         <w:t>LAB CHECKPOINT | MANUAL COMMIT | DO NOT SKIP</w:t>
       </w:r>
     </w:p>
@@ -4348,66 +5822,253 @@
     </w:p>
     <w:p>
       <w:pPr>
+        <w:pStyle w:val="Heading4"/>
+      </w:pPr>
+      <w:r>
+        <w:t xml:space="preserve">OVERVIEW </w:t>
+      </w:r>
+      <w:r>
+        <w:t>| IMPORTANT | THIS SECTION IS MOSTLY OPTIONAL</w:t>
+      </w:r>
+    </w:p>
+    <w:p>
+      <w:r>
+        <w:t>This part of the assignment is mostly about 3D math and building an FPS in-game camera system. Although this is certainly related/tangential to graphics code, it’s not strictly what this class is about. (Learning Vulkan)</w:t>
+      </w:r>
+    </w:p>
+    <w:p>
+      <w:r>
+        <w:t xml:space="preserve">If you are falling behind or are just not interested in getting better at 3D math, you can skip </w:t>
+      </w:r>
+      <w:r>
+        <w:t xml:space="preserve">most of this </w:t>
+      </w:r>
+      <w:r>
+        <w:t xml:space="preserve">section by using the provided </w:t>
+      </w:r>
+      <w:proofErr w:type="spellStart"/>
+      <w:r>
+        <w:rPr>
+          <w:b/>
+          <w:bCs/>
+        </w:rPr>
+        <w:t>Camera.h</w:t>
+      </w:r>
+      <w:proofErr w:type="spellEnd"/>
+      <w:r>
+        <w:t xml:space="preserve"> source file. In contains a function that is basically a turn-key camera system.</w:t>
+      </w:r>
+    </w:p>
+    <w:p>
+      <w:r>
+        <w:t xml:space="preserve">If you choose this route, it will be up to you to figure out how to use it. However, what I will tell you is that after you get your updated camera matrix, you will have to </w:t>
+      </w:r>
+      <w:r>
+        <w:t>overwrite</w:t>
+      </w:r>
+      <w:r>
+        <w:t xml:space="preserve"> </w:t>
+      </w:r>
+      <w:r>
+        <w:t xml:space="preserve">it </w:t>
+      </w:r>
+      <w:r>
+        <w:t xml:space="preserve">each frame to the </w:t>
+      </w:r>
+      <w:r>
+        <w:t xml:space="preserve">appropriate </w:t>
+      </w:r>
+      <w:r>
+        <w:rPr>
+          <w:b/>
+          <w:bCs/>
+        </w:rPr>
+        <w:t>uniform buffer</w:t>
+      </w:r>
+      <w:r>
+        <w:t>.</w:t>
+      </w:r>
+    </w:p>
+    <w:p>
+      <w:r>
+        <w:t xml:space="preserve">Regardless of which path you </w:t>
+      </w:r>
+      <w:r>
+        <w:t>choose;</w:t>
+      </w:r>
+      <w:r>
+        <w:t xml:space="preserve"> </w:t>
+      </w:r>
+      <w:r>
+        <w:rPr>
+          <w:u w:val="single"/>
+        </w:rPr>
+        <w:t xml:space="preserve">everyone must do </w:t>
+      </w:r>
+      <w:r>
+        <w:rPr>
+          <w:b/>
+          <w:bCs/>
+          <w:u w:val="single"/>
+        </w:rPr>
+        <w:t>PART 4X</w:t>
+      </w:r>
+      <w:r>
+        <w:rPr>
+          <w:b/>
+          <w:bCs/>
+          <w:u w:val="single"/>
+        </w:rPr>
+        <w:t xml:space="preserve"> and</w:t>
+      </w:r>
+      <w:r>
+        <w:rPr>
+          <w:b/>
+          <w:bCs/>
+          <w:u w:val="single"/>
+        </w:rPr>
+        <w:t xml:space="preserve"> 4Y</w:t>
+      </w:r>
+      <w:r>
+        <w:rPr>
+          <w:u w:val="single"/>
+        </w:rPr>
+        <w:t xml:space="preserve"> below</w:t>
+      </w:r>
+      <w:r>
+        <w:t xml:space="preserve"> to have their camera updated properly in the </w:t>
+      </w:r>
+      <w:r>
+        <w:rPr>
+          <w:b/>
+          <w:bCs/>
+        </w:rPr>
+        <w:t>uniform buffers</w:t>
+      </w:r>
+      <w:r>
+        <w:t xml:space="preserve"> and not run into buffer/frame synchronization problems.</w:t>
+      </w:r>
+    </w:p>
+    <w:p>
+      <w:pPr>
         <w:pStyle w:val="Heading3"/>
       </w:pPr>
       <w:r>
-        <w:t xml:space="preserve">Part </w:t>
-      </w:r>
-      <w:r>
-        <w:t>4</w:t>
-      </w:r>
-      <w:r>
-        <w:t xml:space="preserve">a </w:t>
-      </w:r>
-    </w:p>
-    <w:p>
-      <w:r>
-        <w:t xml:space="preserve">In the final section of this </w:t>
-      </w:r>
-      <w:r>
-        <w:t>assignment,</w:t>
-      </w:r>
-      <w:r>
-        <w:t xml:space="preserve"> we will learn to add both </w:t>
-      </w:r>
-      <w:r>
-        <w:rPr>
-          <w:b/>
-          <w:bCs/>
-        </w:rPr>
-        <w:t>Keyboard and Mouse</w:t>
-      </w:r>
-      <w:r>
-        <w:t xml:space="preserve"> support </w:t>
-      </w:r>
-      <w:r>
-        <w:t xml:space="preserve">as well as </w:t>
-      </w:r>
-      <w:r>
-        <w:rPr>
-          <w:b/>
-          <w:bCs/>
-        </w:rPr>
-        <w:t>Game Controller</w:t>
-      </w:r>
-      <w:r>
-        <w:t xml:space="preserve"> support via the </w:t>
+        <w:t>Part 4</w:t>
+      </w:r>
+      <w:r>
+        <w:t>X</w:t>
+      </w:r>
+      <w:r>
+        <w:t xml:space="preserve"> </w:t>
+      </w:r>
+    </w:p>
+    <w:p>
+      <w:r>
+        <w:t xml:space="preserve">Your Camera/View matrix is no longer going to be a fixed unchanging variable. We are going to need to copy the CPU version (which will change each frame) to the GPU </w:t>
+      </w:r>
+      <w:r>
+        <w:rPr>
+          <w:b/>
+          <w:bCs/>
+        </w:rPr>
+        <w:t>uniform buffer</w:t>
+      </w:r>
+      <w:r>
+        <w:t xml:space="preserve"> or nothing will change visually.</w:t>
+      </w:r>
+    </w:p>
+    <w:p>
+      <w:r>
+        <w:t>Each time</w:t>
+      </w:r>
+      <w:r>
+        <w:t xml:space="preserve"> the </w:t>
+      </w:r>
+      <w:r>
+        <w:t>matrix</w:t>
+      </w:r>
+      <w:r>
+        <w:t xml:space="preserve"> </w:t>
+      </w:r>
+      <w:r>
+        <w:t>is</w:t>
+      </w:r>
+      <w:r>
+        <w:t xml:space="preserve"> </w:t>
+      </w:r>
+      <w:r>
+        <w:rPr>
+          <w:b/>
+          <w:bCs/>
+        </w:rPr>
+        <w:t>updated</w:t>
+      </w:r>
+      <w:r>
+        <w:t xml:space="preserve">, we need to </w:t>
+      </w:r>
+      <w:r>
+        <w:rPr>
+          <w:b/>
+          <w:bCs/>
+        </w:rPr>
+        <w:t>copy it</w:t>
+      </w:r>
+      <w:r>
+        <w:t xml:space="preserve"> to the </w:t>
+      </w:r>
+      <w:r>
+        <w:rPr>
+          <w:b/>
+          <w:bCs/>
+        </w:rPr>
+        <w:t>uniform</w:t>
+      </w:r>
+      <w:r>
+        <w:rPr>
+          <w:b/>
+          <w:bCs/>
+        </w:rPr>
+        <w:t xml:space="preserve"> buffer</w:t>
+      </w:r>
+      <w:r>
+        <w:t xml:space="preserve"> associated with </w:t>
+      </w:r>
+      <w:r>
+        <w:rPr>
+          <w:b/>
+          <w:bCs/>
+        </w:rPr>
+        <w:t>this frame</w:t>
+      </w:r>
+      <w:r>
+        <w:t xml:space="preserve">. To do this you can use the helper function </w:t>
       </w:r>
       <w:proofErr w:type="spellStart"/>
-      <w:r>
-        <w:t>Gateware</w:t>
+      <w:proofErr w:type="gramStart"/>
+      <w:r>
+        <w:rPr>
+          <w:b/>
+          <w:bCs/>
+        </w:rPr>
+        <w:t>GvkHelper</w:t>
       </w:r>
       <w:proofErr w:type="spellEnd"/>
       <w:r>
-        <w:t xml:space="preserve"> API. Having any PC compatible </w:t>
+        <w:rPr>
+          <w:b/>
+          <w:bCs/>
+        </w:rPr>
+        <w:t>::</w:t>
       </w:r>
       <w:proofErr w:type="spellStart"/>
-      <w:r>
-        <w:rPr>
-          <w:b/>
-          <w:bCs/>
-        </w:rPr>
-        <w:t>XBox</w:t>
+      <w:proofErr w:type="gramEnd"/>
+      <w:r>
+        <w:rPr>
+          <w:b/>
+          <w:bCs/>
+        </w:rPr>
+        <w:t>write_to_buffer</w:t>
       </w:r>
       <w:proofErr w:type="spellEnd"/>
       <w:r>
@@ -4415,26 +6076,560 @@
           <w:b/>
           <w:bCs/>
         </w:rPr>
-        <w:t xml:space="preserve"> controller</w:t>
-      </w:r>
-      <w:r>
-        <w:t xml:space="preserve"> is recommended for this step, but only a Keyboard and Mouse are strictly required.</w:t>
-      </w:r>
-      <w:r>
-        <w:t xml:space="preserve"> (</w:t>
-      </w:r>
-      <w:r>
-        <w:rPr>
+        <w:t xml:space="preserve"> </w:t>
+      </w:r>
+      <w:r>
+        <w:t xml:space="preserve">which will allow you to </w:t>
+      </w:r>
+      <w:r>
+        <w:rPr>
+          <w:b/>
+          <w:bCs/>
+        </w:rPr>
+        <w:t>send the updated structure data</w:t>
+      </w:r>
+      <w:r>
+        <w:t xml:space="preserve"> you just modified to the </w:t>
+      </w:r>
+      <w:r>
+        <w:rPr>
+          <w:b/>
+          <w:bCs/>
+        </w:rPr>
+        <w:t xml:space="preserve">current </w:t>
+      </w:r>
+      <w:r>
+        <w:rPr>
+          <w:b/>
+          <w:bCs/>
+        </w:rPr>
+        <w:t>uniform</w:t>
+      </w:r>
+      <w:r>
+        <w:rPr>
+          <w:b/>
+          <w:bCs/>
+        </w:rPr>
+        <w:t xml:space="preserve"> buffer</w:t>
+      </w:r>
+      <w:r>
+        <w:t xml:space="preserve"> for use in the shaders.</w:t>
+      </w:r>
+    </w:p>
+    <w:p>
+      <w:pPr>
+        <w:pStyle w:val="Heading3"/>
+      </w:pPr>
+      <w:r>
+        <w:t>Part 4</w:t>
+      </w:r>
+      <w:r>
+        <w:t>Y</w:t>
+      </w:r>
+      <w:r>
+        <w:t xml:space="preserve"> </w:t>
+      </w:r>
+    </w:p>
+    <w:p>
+      <w:r>
+        <w:t xml:space="preserve">Depending on what graphics card you have you </w:t>
+      </w:r>
+      <w:r>
+        <w:rPr>
+          <w:b/>
+          <w:bCs/>
+        </w:rPr>
+        <w:t>might</w:t>
+      </w:r>
+      <w:r>
+        <w:t xml:space="preserve"> see some flickering/hitching while </w:t>
+      </w:r>
+      <w:r>
+        <w:t>moving the camera</w:t>
+      </w:r>
+      <w:r>
+        <w:t xml:space="preserve">. This is due to us currently </w:t>
+      </w:r>
+      <w:r>
+        <w:rPr>
+          <w:b/>
+          <w:bCs/>
+        </w:rPr>
+        <w:t>only using one</w:t>
+      </w:r>
+      <w:r>
+        <w:t xml:space="preserve"> of the </w:t>
+      </w:r>
+      <w:r>
+        <w:rPr>
+          <w:b/>
+          <w:bCs/>
+        </w:rPr>
+        <w:t>uniform</w:t>
+      </w:r>
+      <w:r>
+        <w:rPr>
+          <w:b/>
+          <w:bCs/>
+        </w:rPr>
+        <w:t xml:space="preserve"> buffers</w:t>
+      </w:r>
+      <w:r>
+        <w:t xml:space="preserve"> we have for multiple frames. Earlier we made sure to create a separate </w:t>
+      </w:r>
+      <w:r>
+        <w:t>uniform</w:t>
+      </w:r>
+      <w:r>
+        <w:t xml:space="preserve"> buffer for each rendered frame to avoid such synching problems. Unfortunately, when we created our </w:t>
+      </w:r>
+      <w:proofErr w:type="spellStart"/>
+      <w:r>
+        <w:rPr>
+          <w:b/>
+          <w:bCs/>
+        </w:rPr>
+        <w:t>VkDescriptorSet</w:t>
+      </w:r>
+      <w:proofErr w:type="spellEnd"/>
+      <w:r>
+        <w:t xml:space="preserve"> earlier we only made one. Let’s correct that oversight now.</w:t>
+      </w:r>
+    </w:p>
+    <w:p>
+      <w:r>
+        <w:t xml:space="preserve">Start by replacing your single </w:t>
+      </w:r>
+      <w:proofErr w:type="spellStart"/>
+      <w:r>
+        <w:rPr>
+          <w:b/>
+          <w:bCs/>
+        </w:rPr>
+        <w:t>VkDescriptorSet</w:t>
+      </w:r>
+      <w:proofErr w:type="spellEnd"/>
+      <w:r>
+        <w:t xml:space="preserve"> with a </w:t>
+      </w:r>
+      <w:proofErr w:type="gramStart"/>
+      <w:r>
+        <w:rPr>
+          <w:b/>
+          <w:bCs/>
+        </w:rPr>
+        <w:t>std::</w:t>
+      </w:r>
+      <w:proofErr w:type="gramEnd"/>
+      <w:r>
+        <w:rPr>
+          <w:b/>
+          <w:bCs/>
+        </w:rPr>
+        <w:t>vector</w:t>
+      </w:r>
+      <w:r>
+        <w:t xml:space="preserve"> of them. The idea is that we will have one </w:t>
+      </w:r>
+      <w:proofErr w:type="spellStart"/>
+      <w:r>
+        <w:t>VkDescriptorSet</w:t>
+      </w:r>
+      <w:proofErr w:type="spellEnd"/>
+      <w:r>
+        <w:t xml:space="preserve"> for each </w:t>
+      </w:r>
+      <w:r>
+        <w:rPr>
+          <w:b/>
+          <w:bCs/>
+        </w:rPr>
+        <w:t>uniform</w:t>
+      </w:r>
+      <w:r>
+        <w:rPr>
+          <w:b/>
+          <w:bCs/>
+        </w:rPr>
+        <w:t xml:space="preserve"> buffer</w:t>
+      </w:r>
+      <w:r>
+        <w:t xml:space="preserve"> you made in </w:t>
+      </w:r>
+      <w:r>
+        <w:rPr>
+          <w:b/>
+          <w:bCs/>
+        </w:rPr>
+        <w:t>Part 2C</w:t>
+      </w:r>
+      <w:r>
+        <w:t xml:space="preserve">. </w:t>
+      </w:r>
+    </w:p>
+    <w:p>
+      <w:pPr>
+        <w:rPr>
+          <w:b/>
+          <w:bCs/>
+        </w:rPr>
+      </w:pPr>
+      <w:r>
+        <w:t xml:space="preserve">Make your way over to </w:t>
+      </w:r>
+      <w:r>
+        <w:rPr>
+          <w:b/>
+          <w:bCs/>
+        </w:rPr>
+        <w:t>Part 2F</w:t>
+      </w:r>
+      <w:r>
+        <w:t xml:space="preserve"> where you made your </w:t>
+      </w:r>
+      <w:r>
+        <w:rPr>
+          <w:b/>
+          <w:bCs/>
+        </w:rPr>
+        <w:t>descriptor pool</w:t>
+      </w:r>
+      <w:r>
+        <w:t xml:space="preserve">. Adjust the </w:t>
+      </w:r>
+      <w:r>
+        <w:rPr>
+          <w:b/>
+          <w:bCs/>
+        </w:rPr>
+        <w:t>size</w:t>
+      </w:r>
+      <w:r>
+        <w:t xml:space="preserve"> of the descriptor pool and the maximum number of </w:t>
+      </w:r>
+      <w:r>
+        <w:rPr>
+          <w:b/>
+          <w:bCs/>
+        </w:rPr>
+        <w:t>sets</w:t>
+      </w:r>
+      <w:r>
+        <w:t xml:space="preserve"> to have enough room to have </w:t>
+      </w:r>
+      <w:r>
+        <w:rPr>
+          <w:b/>
+          <w:bCs/>
+        </w:rPr>
+        <w:t>one descriptor for each rendered frame</w:t>
+      </w:r>
+      <w:r>
+        <w:t>.</w:t>
+      </w:r>
+      <w:r>
+        <w:rPr>
+          <w:b/>
+          <w:bCs/>
+        </w:rPr>
+        <w:t xml:space="preserve"> </w:t>
+      </w:r>
+    </w:p>
+    <w:p>
+      <w:r>
+        <w:lastRenderedPageBreak/>
+        <w:t xml:space="preserve">Now we can go back to </w:t>
+      </w:r>
+      <w:r>
+        <w:rPr>
+          <w:b/>
+          <w:bCs/>
+        </w:rPr>
+        <w:t>Part 2G</w:t>
+      </w:r>
+      <w:r>
+        <w:t xml:space="preserve"> where we </w:t>
+      </w:r>
+      <w:r>
+        <w:rPr>
+          <w:b/>
+          <w:bCs/>
+        </w:rPr>
+        <w:t>allocated</w:t>
+      </w:r>
+      <w:r>
+        <w:t xml:space="preserve"> our </w:t>
+      </w:r>
+      <w:proofErr w:type="spellStart"/>
+      <w:r>
+        <w:rPr>
+          <w:b/>
+          <w:bCs/>
+        </w:rPr>
+        <w:t>VkDescriptorSet</w:t>
+      </w:r>
+      <w:proofErr w:type="spellEnd"/>
+      <w:r>
+        <w:t xml:space="preserve"> and adjust the code to allocate a descriptor set for each frame instead of just one. (</w:t>
+      </w:r>
+      <w:r>
+        <w:rPr>
+          <w:b/>
+          <w:bCs/>
           <w:i/>
           <w:iCs/>
         </w:rPr>
-        <w:t>You</w:t>
-      </w:r>
-      <w:r>
+        <w:t>Hint</w:t>
+      </w:r>
+      <w:r>
+        <w:t xml:space="preserve">: call </w:t>
+      </w:r>
+      <w:proofErr w:type="spellStart"/>
+      <w:r>
+        <w:rPr>
+          <w:b/>
+          <w:bCs/>
+        </w:rPr>
+        <w:t>vkAllocateDescriptorSets</w:t>
+      </w:r>
+      <w:proofErr w:type="spellEnd"/>
+      <w:r>
+        <w:t xml:space="preserve"> multiple times)</w:t>
+      </w:r>
+    </w:p>
+    <w:p>
+      <w:r>
+        <w:t xml:space="preserve">Starting to see a pattern? Finish setup by going to </w:t>
+      </w:r>
+      <w:r>
+        <w:rPr>
+          <w:b/>
+          <w:bCs/>
+        </w:rPr>
+        <w:t>Part 2H</w:t>
+      </w:r>
+      <w:r>
+        <w:t xml:space="preserve"> and </w:t>
+      </w:r>
+      <w:proofErr w:type="spellStart"/>
+      <w:r>
+        <w:rPr>
+          <w:b/>
+          <w:bCs/>
+        </w:rPr>
+        <w:t>vkUpdateDescritorSets</w:t>
+      </w:r>
+      <w:proofErr w:type="spellEnd"/>
+      <w:r>
+        <w:t xml:space="preserve"> so that each of our </w:t>
+      </w:r>
+      <w:r>
+        <w:rPr>
+          <w:b/>
+          <w:bCs/>
+        </w:rPr>
+        <w:t xml:space="preserve">descriptor sets point to its corresponding </w:t>
+      </w:r>
+      <w:r>
+        <w:rPr>
+          <w:b/>
+          <w:bCs/>
+        </w:rPr>
+        <w:t>uniform</w:t>
+      </w:r>
+      <w:r>
+        <w:rPr>
+          <w:b/>
+          <w:bCs/>
+        </w:rPr>
+        <w:t xml:space="preserve"> buffer</w:t>
+      </w:r>
+      <w:r>
+        <w:t xml:space="preserve">. (Ex: </w:t>
+      </w:r>
+      <w:proofErr w:type="gramStart"/>
+      <w:r>
+        <w:t>descriptor[</w:t>
+      </w:r>
+      <w:proofErr w:type="gramEnd"/>
+      <w:r>
+        <w:t xml:space="preserve">0] -&gt; </w:t>
+      </w:r>
+      <w:proofErr w:type="spellStart"/>
+      <w:r>
+        <w:t>uniform</w:t>
+      </w:r>
+      <w:r>
+        <w:t>buffer</w:t>
+      </w:r>
+      <w:proofErr w:type="spellEnd"/>
+      <w:r>
+        <w:t>[0] etc.…)</w:t>
+      </w:r>
+    </w:p>
+    <w:p>
+      <w:r>
+        <w:t xml:space="preserve">Now we can select and </w:t>
+      </w:r>
+      <w:r>
+        <w:rPr>
+          <w:b/>
+          <w:bCs/>
+        </w:rPr>
+        <w:t>bind</w:t>
+      </w:r>
+      <w:r>
+        <w:t xml:space="preserve"> the </w:t>
+      </w:r>
+      <w:r>
+        <w:rPr>
+          <w:b/>
+          <w:bCs/>
+        </w:rPr>
+        <w:t>appropriate descriptor</w:t>
+      </w:r>
+      <w:r>
+        <w:t xml:space="preserve"> and </w:t>
+      </w:r>
+      <w:r>
+        <w:t>uniform</w:t>
+      </w:r>
+      <w:r>
+        <w:t xml:space="preserve"> buffer while rendering instead of being forced to share the first one. Find the code in the </w:t>
+      </w:r>
+      <w:r>
+        <w:rPr>
+          <w:b/>
+          <w:bCs/>
+        </w:rPr>
+        <w:t>Render function</w:t>
+      </w:r>
+      <w:r>
+        <w:t xml:space="preserve"> that does this and adjust it as needed. </w:t>
+      </w:r>
+    </w:p>
+    <w:p>
+      <w:pPr>
         <w:rPr>
           <w:i/>
           <w:iCs/>
         </w:rPr>
+      </w:pPr>
+      <w:r>
+        <w:rPr>
+          <w:b/>
+          <w:bCs/>
+          <w:i/>
+          <w:iCs/>
+        </w:rPr>
+        <w:t>Note:</w:t>
+      </w:r>
+      <w:r>
+        <w:rPr>
+          <w:i/>
+          <w:iCs/>
+        </w:rPr>
+        <w:t xml:space="preserve"> Even if you are not experiencing sync issues right now, if you don’t adapt your code to compensate you will experience them at some point when things get more complex. Better to avoid such issues early on. </w:t>
+      </w:r>
+    </w:p>
+    <w:p>
+      <w:pPr>
+        <w:pStyle w:val="Heading3"/>
+      </w:pPr>
+      <w:r>
+        <w:t xml:space="preserve">Part </w:t>
+      </w:r>
+      <w:r>
+        <w:t>4</w:t>
+      </w:r>
+      <w:r>
+        <w:t xml:space="preserve">a </w:t>
+      </w:r>
+      <w:r>
+        <w:t xml:space="preserve">(OPTIONAL: USE CAMERA.H </w:t>
+      </w:r>
+      <w:r>
+        <w:t>TO SKIP to the end</w:t>
+      </w:r>
+      <w:r>
+        <w:t>)</w:t>
+      </w:r>
+    </w:p>
+    <w:p>
+      <w:r>
+        <w:t xml:space="preserve">In the final section of this </w:t>
+      </w:r>
+      <w:r>
+        <w:t>assignment,</w:t>
+      </w:r>
+      <w:r>
+        <w:t xml:space="preserve"> we will learn to add both </w:t>
+      </w:r>
+      <w:r>
+        <w:rPr>
+          <w:b/>
+          <w:bCs/>
+        </w:rPr>
+        <w:t>Keyboard and Mouse</w:t>
+      </w:r>
+      <w:r>
+        <w:t xml:space="preserve"> support </w:t>
+      </w:r>
+      <w:r>
+        <w:t xml:space="preserve">as well as </w:t>
+      </w:r>
+      <w:r>
+        <w:rPr>
+          <w:b/>
+          <w:bCs/>
+        </w:rPr>
+        <w:t>Game Controller</w:t>
+      </w:r>
+      <w:r>
+        <w:t xml:space="preserve"> support via the </w:t>
+      </w:r>
+      <w:proofErr w:type="spellStart"/>
+      <w:r>
+        <w:t>Gateware</w:t>
+      </w:r>
+      <w:proofErr w:type="spellEnd"/>
+      <w:r>
+        <w:t xml:space="preserve"> API. Having any PC compatible </w:t>
+      </w:r>
+      <w:proofErr w:type="spellStart"/>
+      <w:r>
+        <w:rPr>
+          <w:b/>
+          <w:bCs/>
+        </w:rPr>
+        <w:t>XBox</w:t>
+      </w:r>
+      <w:proofErr w:type="spellEnd"/>
+      <w:r>
+        <w:rPr>
+          <w:b/>
+          <w:bCs/>
+        </w:rPr>
+        <w:t xml:space="preserve"> controller</w:t>
+      </w:r>
+      <w:r>
+        <w:t xml:space="preserve"> is recommended for this step, but only a Keyboard and Mouse are strictly required.</w:t>
+      </w:r>
+      <w:r>
+        <w:t xml:space="preserve"> (</w:t>
+      </w:r>
+      <w:r>
+        <w:rPr>
+          <w:i/>
+          <w:iCs/>
+        </w:rPr>
+        <w:t>You</w:t>
+      </w:r>
+      <w:r>
+        <w:rPr>
+          <w:i/>
+          <w:iCs/>
+        </w:rPr>
         <w:t xml:space="preserve"> will still need to add the code for the controller however</w:t>
       </w:r>
       <w:r>
@@ -4443,7 +6638,6 @@
     </w:p>
     <w:p>
       <w:r>
-        <w:lastRenderedPageBreak/>
         <w:t xml:space="preserve">To start we will need to create two interfaces to access user input data.  Go to main.cpp and </w:t>
       </w:r>
       <w:r>
@@ -4547,7 +6741,13 @@
         <w:t>mouse,</w:t>
       </w:r>
       <w:r>
-        <w:t xml:space="preserve"> and a game controller. Before we use this information lets ensure we keep the code somewhat clean as we will be adding a decent amount of state query and math code to move the camera around.</w:t>
+        <w:t xml:space="preserve"> and a game controller. Before we use this information </w:t>
+      </w:r>
+      <w:r>
+        <w:t>let’s</w:t>
+      </w:r>
+      <w:r>
+        <w:t xml:space="preserve"> ensure we keep the code somewhat clean as we will be adding a decent amount of state query and math code to move the camera around.</w:t>
       </w:r>
     </w:p>
     <w:p>
@@ -4659,7 +6859,13 @@
     </w:p>
     <w:p>
       <w:r>
-        <w:t xml:space="preserve">To correctly manipulate our existing view matrix, it will need to be placed temporarily be in </w:t>
+        <w:t xml:space="preserve">To correctly manipulate our existing view matrix, it will need to be placed </w:t>
+      </w:r>
+      <w:r>
+        <w:t>temporarily</w:t>
+      </w:r>
+      <w:r>
+        <w:t xml:space="preserve"> in </w:t>
       </w:r>
       <w:r>
         <w:rPr>
@@ -4773,11 +6979,9 @@
       <w:r>
         <w:t xml:space="preserve"> </w:t>
       </w:r>
-      <w:proofErr w:type="gramStart"/>
-      <w:r>
-        <w:t>look</w:t>
-      </w:r>
-      <w:proofErr w:type="gramEnd"/>
+      <w:r>
+        <w:t>to look</w:t>
+      </w:r>
       <w:r>
         <w:t xml:space="preserve"> over all the available input codes in the </w:t>
       </w:r>
@@ -4814,6 +7018,7 @@
     </w:p>
     <w:p>
       <w:r>
+        <w:lastRenderedPageBreak/>
         <w:t xml:space="preserve">Inside the </w:t>
       </w:r>
       <w:proofErr w:type="spellStart"/>
@@ -5018,7 +7223,6 @@
         <w:rPr>
           <w:noProof/>
         </w:rPr>
-        <w:lastRenderedPageBreak/>
         <w:drawing>
           <wp:inline distT="0" distB="0" distL="0" distR="0" wp14:anchorId="6D2B51B7" wp14:editId="49483C45">
             <wp:extent cx="5943600" cy="4236720"/>
@@ -5035,7 +7239,7 @@
                     <pic:cNvPicPr/>
                   </pic:nvPicPr>
                   <pic:blipFill rotWithShape="1">
-                    <a:blip r:embed="rId21"/>
+                    <a:blip r:embed="rId24"/>
                     <a:srcRect t="5523"/>
                     <a:stretch/>
                   </pic:blipFill>
@@ -5109,13 +7313,17 @@
     </w:p>
     <w:p>
       <w:r>
-        <w:t xml:space="preserve">While moving up and down is </w:t>
-      </w:r>
-      <w:proofErr w:type="gramStart"/>
-      <w:r>
-        <w:t>fairly simple</w:t>
-      </w:r>
-      <w:proofErr w:type="gramEnd"/>
+        <w:t xml:space="preserve">While moving </w:t>
+      </w:r>
+      <w:r>
+        <w:t xml:space="preserve">globally </w:t>
+      </w:r>
+      <w:r>
+        <w:t xml:space="preserve">up and down is </w:t>
+      </w:r>
+      <w:r>
+        <w:t>simple</w:t>
+      </w:r>
       <w:r>
         <w:t xml:space="preserve"> no matter which way we are looking; going </w:t>
       </w:r>
@@ -5401,6 +7609,7 @@
         <w:rPr>
           <w:highlight w:val="lightGray"/>
         </w:rPr>
+        <w:lastRenderedPageBreak/>
         <w:t>Total_</w:t>
       </w:r>
       <w:r>
@@ -5635,7 +7844,6 @@
         <w:rPr>
           <w:noProof/>
         </w:rPr>
-        <w:lastRenderedPageBreak/>
         <w:drawing>
           <wp:inline distT="0" distB="0" distL="0" distR="0" wp14:anchorId="5F59EAF8" wp14:editId="7C697880">
             <wp:extent cx="5943600" cy="4227195"/>
@@ -5652,7 +7860,7 @@
                     <pic:cNvPicPr/>
                   </pic:nvPicPr>
                   <pic:blipFill rotWithShape="1">
-                    <a:blip r:embed="rId22"/>
+                    <a:blip r:embed="rId25"/>
                     <a:srcRect t="5735"/>
                     <a:stretch/>
                   </pic:blipFill>
@@ -5988,7 +8196,7 @@
                     <pic:cNvPicPr/>
                   </pic:nvPicPr>
                   <pic:blipFill rotWithShape="1">
-                    <a:blip r:embed="rId23"/>
+                    <a:blip r:embed="rId26"/>
                     <a:srcRect t="5735"/>
                     <a:stretch/>
                   </pic:blipFill>
@@ -6452,7 +8660,7 @@
                     <pic:cNvPicPr/>
                   </pic:nvPicPr>
                   <pic:blipFill rotWithShape="1">
-                    <a:blip r:embed="rId24"/>
+                    <a:blip r:embed="rId27"/>
                     <a:srcRect t="6160"/>
                     <a:stretch/>
                   </pic:blipFill>
@@ -6516,7 +8724,7 @@
           <w:iCs/>
         </w:rPr>
       </w:pPr>
-      <w:bookmarkStart w:id="3" w:name="_Hlk130214682"/>
+      <w:bookmarkStart w:id="2" w:name="_Hlk130214682"/>
       <w:r>
         <w:rPr>
           <w:b/>
@@ -6536,52 +8744,48 @@
         </w:rPr>
         <w:t xml:space="preserve">It’s arguably cleaner to move the input handling and camera movement logic out to its own class. This is not required and adds a bit more </w:t>
       </w:r>
-      <w:proofErr w:type="gramStart"/>
       <w:r>
         <w:rPr>
           <w:i/>
           <w:iCs/>
         </w:rPr>
-        <w:t>challenge, but</w:t>
-      </w:r>
-      <w:proofErr w:type="gramEnd"/>
+        <w:t>challenge but</w:t>
+      </w:r>
       <w:r>
         <w:rPr>
           <w:i/>
           <w:iCs/>
         </w:rPr>
-        <w:t xml:space="preserve"> will result in your program being more modular and flexible. An ideal renderer class only handles drawing models – input and movement are good candidates to move out into a separate class. (It will also make the code easier to cleanly add to your level renderer).</w:t>
-      </w:r>
-    </w:p>
-    <w:p>
-      <w:pPr>
+        <w:t xml:space="preserve"> will result in your program being more modular and flexible. An ideal renderer class only handles drawing models – input and movement are good candidates to move out into a separate class. (It will also make the code easier to cleanly add to </w:t>
+      </w:r>
+      <w:r>
         <w:rPr>
           <w:i/>
           <w:iCs/>
         </w:rPr>
-      </w:pPr>
+        <w:t>other labs/projects</w:t>
+      </w:r>
       <w:r>
         <w:rPr>
           <w:i/>
           <w:iCs/>
         </w:rPr>
-        <w:t xml:space="preserve">If you want to do this, I’d recommend getting your input handling and movement code </w:t>
-      </w:r>
-      <w:r>
-        <w:rPr>
-          <w:b/>
-          <w:bCs/>
+        <w:t>).</w:t>
+      </w:r>
+    </w:p>
+    <w:p>
+      <w:pPr>
+        <w:rPr>
           <w:i/>
           <w:iCs/>
         </w:rPr>
-        <w:t>working</w:t>
-      </w:r>
+      </w:pPr>
       <w:r>
         <w:rPr>
           <w:i/>
           <w:iCs/>
         </w:rPr>
-        <w:t xml:space="preserve"> first (and committing/pushing your changes), </w:t>
+        <w:t xml:space="preserve">If you want to do this, I’d recommend getting your input handling and movement code </w:t>
       </w:r>
       <w:r>
         <w:rPr>
@@ -6590,16 +8794,32 @@
           <w:i/>
           <w:iCs/>
         </w:rPr>
-        <w:t xml:space="preserve">then </w:t>
+        <w:t>working</w:t>
       </w:r>
       <w:r>
         <w:rPr>
           <w:i/>
           <w:iCs/>
         </w:rPr>
+        <w:t xml:space="preserve"> first (and committing/pushing your changes), </w:t>
+      </w:r>
+      <w:r>
+        <w:rPr>
+          <w:b/>
+          <w:bCs/>
+          <w:i/>
+          <w:iCs/>
+        </w:rPr>
+        <w:t xml:space="preserve">then </w:t>
+      </w:r>
+      <w:r>
+        <w:rPr>
+          <w:i/>
+          <w:iCs/>
+        </w:rPr>
         <w:t>moving the functionality out. This will allow you to have a better idea of what information this class will need to provide (as part of its public interface), and what parts it can cleanly encapsulate.</w:t>
       </w:r>
-      <w:bookmarkEnd w:id="3"/>
+      <w:bookmarkEnd w:id="2"/>
     </w:p>
     <w:p>
       <w:pPr>
@@ -6836,18 +9056,31 @@
         <w:t>R</w:t>
       </w:r>
       <w:r>
-        <w:t xml:space="preserve">esources and Descriptor </w:t>
-      </w:r>
-      <w:proofErr w:type="gramStart"/>
-      <w:r>
-        <w:t>Sets;</w:t>
-      </w:r>
-      <w:proofErr w:type="gramEnd"/>
-      <w:r>
-        <w:t xml:space="preserve"> L</w:t>
-      </w:r>
-      <w:r>
-        <w:t>oading your first 3D Model and applying a basic lighting algorithm using the flexibility of the pixel shader.</w:t>
+        <w:t>esources and Descriptor Sets</w:t>
+      </w:r>
+      <w:r>
+        <w:t>.</w:t>
+      </w:r>
+      <w:r>
+        <w:t xml:space="preserve"> </w:t>
+      </w:r>
+      <w:r>
+        <w:t>You will also l</w:t>
+      </w:r>
+      <w:r>
+        <w:t xml:space="preserve">oad </w:t>
+      </w:r>
+      <w:r>
+        <w:t>a</w:t>
+      </w:r>
+      <w:r>
+        <w:t xml:space="preserve"> 3D Model and apply basic lighting algorithm</w:t>
+      </w:r>
+      <w:r>
+        <w:t>s</w:t>
+      </w:r>
+      <w:r>
+        <w:t xml:space="preserve"> using the flexibility of the pixel shader.</w:t>
       </w:r>
     </w:p>
     <w:p>
@@ -6877,7 +9110,7 @@
         <w:t>Vulkan API</w:t>
       </w:r>
     </w:p>
-    <w:bookmarkStart w:id="4" w:name="_Hlk46754722"/>
+    <w:bookmarkStart w:id="3" w:name="_Hlk46754722"/>
     <w:p>
       <w:r>
         <w:fldChar w:fldCharType="begin"/>
@@ -6902,7 +9135,7 @@
       </w:r>
     </w:p>
     <w:p>
-      <w:hyperlink r:id="rId25" w:history="1">
+      <w:hyperlink r:id="rId28" w:history="1">
         <w:r>
           <w:rPr>
             <w:rStyle w:val="Hyperlink"/>
@@ -6953,7 +9186,7 @@
       <w:r>
         <w:fldChar w:fldCharType="end"/>
       </w:r>
-      <w:hyperlink r:id="rId26" w:history="1">
+      <w:hyperlink r:id="rId29" w:history="1">
         <w:r>
           <w:rPr>
             <w:rStyle w:val="Hyperlink"/>
@@ -6986,7 +9219,7 @@
       </w:r>
     </w:p>
     <w:p>
-      <w:hyperlink r:id="rId27" w:history="1">
+      <w:hyperlink r:id="rId30" w:history="1">
         <w:r>
           <w:rPr>
             <w:rStyle w:val="Hyperlink"/>
@@ -6998,7 +9231,7 @@
         <w:t xml:space="preserve"> (nice overview of more specific resources)</w:t>
       </w:r>
     </w:p>
-    <w:bookmarkEnd w:id="4"/>
+    <w:bookmarkEnd w:id="3"/>
     <w:p>
       <w:pPr>
         <w:pStyle w:val="Heading2"/>
@@ -7008,7 +9241,7 @@
       </w:r>
     </w:p>
     <w:p>
-      <w:hyperlink r:id="rId28" w:history="1">
+      <w:hyperlink r:id="rId31" w:history="1">
         <w:r>
           <w:rPr>
             <w:rStyle w:val="Hyperlink"/>
@@ -7061,7 +9294,7 @@
       </w:r>
     </w:p>
     <w:p>
-      <w:hyperlink r:id="rId29" w:history="1">
+      <w:hyperlink r:id="rId32" w:history="1">
         <w:r>
           <w:rPr>
             <w:rStyle w:val="Hyperlink"/>
@@ -7098,7 +9331,7 @@
       </w:r>
     </w:p>
     <w:p>
-      <w:hyperlink r:id="rId30" w:history="1">
+      <w:hyperlink r:id="rId33" w:history="1">
         <w:r>
           <w:rPr>
             <w:rStyle w:val="Hyperlink"/>
@@ -7163,7 +9396,7 @@
       </w:r>
     </w:p>
     <w:p>
-      <w:hyperlink r:id="rId31" w:history="1">
+      <w:hyperlink r:id="rId34" w:history="1">
         <w:r>
           <w:rPr>
             <w:rStyle w:val="Hyperlink"/>
@@ -7431,7 +9664,7 @@
         </w:rPr>
         <w:t xml:space="preserve"> </w:t>
       </w:r>
-      <w:hyperlink r:id="rId32" w:history="1">
+      <w:hyperlink r:id="rId35" w:history="1">
         <w:r>
           <w:rPr>
             <w:rStyle w:val="Hyperlink"/>
@@ -7495,13 +9728,7 @@
         <w:rPr>
           <w:rStyle w:val="SubtleReference"/>
         </w:rPr>
-        <w:t>Visual Studio doesn’t seem to be detecting the errors in my shaders</w:t>
-      </w:r>
-      <w:r>
-        <w:rPr>
-          <w:rStyle w:val="SubtleReference"/>
-        </w:rPr>
-        <w:t>, how am I supposed to code like this?</w:t>
+        <w:t>I am really lost on part XX and the steps after, Vulkan Descriptor Sets are not making sense to me. Help?</w:t>
       </w:r>
     </w:p>
     <w:p>
@@ -7511,17 +9738,106 @@
           <w:ilvl w:val="1"/>
           <w:numId w:val="3"/>
         </w:numPr>
-      </w:pPr>
-      <w:r>
-        <w:t xml:space="preserve">Carefully. Believe it or not it was not so long ago that things like </w:t>
-      </w:r>
-      <w:proofErr w:type="spellStart"/>
-      <w:r>
-        <w:t>intellisense</w:t>
-      </w:r>
-      <w:proofErr w:type="spellEnd"/>
-      <w:r>
-        <w:t xml:space="preserve">, syntax highlighting and auto complete were not a common thing, especially in shader languages! </w:t>
+        <w:rPr>
+          <w:rStyle w:val="SubtleReference"/>
+        </w:rPr>
+      </w:pPr>
+      <w:r>
+        <w:rPr>
+          <w:rStyle w:val="SubtleReference"/>
+          <w:b w:val="0"/>
+          <w:bCs w:val="0"/>
+          <w:color w:val="auto"/>
+        </w:rPr>
+        <w:t>Descriptor Sets are without a doubt one of the most challenging parts of the Vulkan API to understand.</w:t>
+      </w:r>
+      <w:r>
+        <w:rPr>
+          <w:rStyle w:val="SubtleReference"/>
+          <w:b w:val="0"/>
+          <w:bCs w:val="0"/>
+          <w:color w:val="auto"/>
+        </w:rPr>
+        <w:t xml:space="preserve"> I included some </w:t>
+      </w:r>
+      <w:r>
+        <w:rPr>
+          <w:rStyle w:val="SubtleReference"/>
+          <w:color w:val="auto"/>
+        </w:rPr>
+        <w:t>sample code</w:t>
+      </w:r>
+      <w:r>
+        <w:rPr>
+          <w:rStyle w:val="SubtleReference"/>
+          <w:b w:val="0"/>
+          <w:bCs w:val="0"/>
+          <w:color w:val="auto"/>
+        </w:rPr>
+        <w:t xml:space="preserve"> wit</w:t>
+      </w:r>
+      <w:r>
+        <w:rPr>
+          <w:rStyle w:val="SubtleReference"/>
+          <w:b w:val="0"/>
+          <w:bCs w:val="0"/>
+          <w:color w:val="auto"/>
+        </w:rPr>
+        <w:t>h</w:t>
+      </w:r>
+      <w:r>
+        <w:rPr>
+          <w:rStyle w:val="SubtleReference"/>
+          <w:b w:val="0"/>
+          <w:bCs w:val="0"/>
+          <w:color w:val="auto"/>
+        </w:rPr>
+        <w:t xml:space="preserve"> this </w:t>
+      </w:r>
+      <w:r>
+        <w:rPr>
+          <w:rStyle w:val="SubtleReference"/>
+          <w:b w:val="0"/>
+          <w:bCs w:val="0"/>
+          <w:color w:val="auto"/>
+        </w:rPr>
+        <w:t>assignment</w:t>
+      </w:r>
+      <w:r>
+        <w:rPr>
+          <w:rStyle w:val="SubtleReference"/>
+          <w:b w:val="0"/>
+          <w:bCs w:val="0"/>
+          <w:color w:val="auto"/>
+        </w:rPr>
+        <w:t xml:space="preserve"> </w:t>
+      </w:r>
+      <w:r>
+        <w:rPr>
+          <w:rStyle w:val="SubtleReference"/>
+          <w:b w:val="0"/>
+          <w:bCs w:val="0"/>
+          <w:color w:val="auto"/>
+        </w:rPr>
+        <w:t>showing how they are</w:t>
+      </w:r>
+      <w:r>
+        <w:rPr>
+          <w:rStyle w:val="SubtleReference"/>
+          <w:b w:val="0"/>
+          <w:bCs w:val="0"/>
+          <w:color w:val="auto"/>
+        </w:rPr>
+        <w:t xml:space="preserve"> used to attach a uniform buffer to the vertex and pixel shaders. </w:t>
+      </w:r>
+      <w:r>
+        <w:rPr>
+          <w:rStyle w:val="SubtleReference"/>
+          <w:b w:val="0"/>
+          <w:bCs w:val="0"/>
+          <w:color w:val="auto"/>
+        </w:rPr>
+        <w:t>Studying this code should help you get through this section more easily.</w:t>
       </w:r>
     </w:p>
     <w:p>
@@ -7531,17 +9847,78 @@
           <w:ilvl w:val="1"/>
           <w:numId w:val="3"/>
         </w:numPr>
-      </w:pPr>
-      <w:r>
-        <w:t xml:space="preserve">The way to know if your shader will compile is to… compile </w:t>
-      </w:r>
-      <w:proofErr w:type="gramStart"/>
-      <w:r>
-        <w:t>it!(</w:t>
-      </w:r>
-      <w:proofErr w:type="gramEnd"/>
-      <w:r>
-        <w:t>right?) Shader languages must be compiled into machine instructions just like C++. If you study the code that loads the shaders you will see that compiling is part of that process.</w:t>
+        <w:rPr>
+          <w:rStyle w:val="SubtleReference"/>
+        </w:rPr>
+      </w:pPr>
+      <w:r>
+        <w:rPr>
+          <w:rStyle w:val="SubtleReference"/>
+          <w:b w:val="0"/>
+          <w:bCs w:val="0"/>
+          <w:color w:val="auto"/>
+        </w:rPr>
+        <w:t xml:space="preserve">The </w:t>
+      </w:r>
+      <w:r>
+        <w:rPr>
+          <w:rStyle w:val="SubtleReference"/>
+          <w:color w:val="auto"/>
+        </w:rPr>
+        <w:t>first 5 minutes</w:t>
+      </w:r>
+      <w:r>
+        <w:rPr>
+          <w:rStyle w:val="SubtleReference"/>
+          <w:b w:val="0"/>
+          <w:bCs w:val="0"/>
+          <w:color w:val="auto"/>
+        </w:rPr>
+        <w:t xml:space="preserve"> or so of </w:t>
+      </w:r>
+      <w:hyperlink r:id="rId36" w:history="1">
+        <w:r>
+          <w:rPr>
+            <w:rStyle w:val="Hyperlink"/>
+          </w:rPr>
+          <w:t>this video</w:t>
+        </w:r>
+      </w:hyperlink>
+      <w:r>
+        <w:rPr>
+          <w:rStyle w:val="SubtleReference"/>
+          <w:b w:val="0"/>
+          <w:bCs w:val="0"/>
+          <w:color w:val="auto"/>
+        </w:rPr>
+        <w:t xml:space="preserve"> is an excellent visual break down of Descriptor Sets in Vulkan. If you are struggling to wrap your head around what is going on I highly recommend giving it a quick watch. </w:t>
+      </w:r>
+      <w:r>
+        <w:t xml:space="preserve">  </w:t>
+      </w:r>
+    </w:p>
+    <w:p>
+      <w:pPr>
+        <w:pStyle w:val="ListParagraph"/>
+        <w:numPr>
+          <w:ilvl w:val="0"/>
+          <w:numId w:val="3"/>
+        </w:numPr>
+        <w:rPr>
+          <w:rStyle w:val="SubtleReference"/>
+        </w:rPr>
+      </w:pPr>
+      <w:r>
+        <w:rPr>
+          <w:rStyle w:val="SubtleReference"/>
+        </w:rPr>
+        <w:t>Visual Studio doesn’t seem to be detecting the errors in my shaders</w:t>
+      </w:r>
+      <w:r>
+        <w:rPr>
+          <w:rStyle w:val="SubtleReference"/>
+        </w:rPr>
+        <w:t>, how am I supposed to code like this?</w:t>
       </w:r>
     </w:p>
     <w:p>
@@ -7553,17 +9930,15 @@
         </w:numPr>
       </w:pPr>
       <w:r>
-        <w:t xml:space="preserve">Vulkan uses a binary intermediate language called SPIR-V that higher level shader languages like HLSL and/or GLSL must be compiled into. If there are any issues when converting your code to SPIR-V the </w:t>
-      </w:r>
-      <w:r>
-        <w:rPr>
-          <w:b/>
-          <w:bCs/>
-        </w:rPr>
-        <w:t>shaderc</w:t>
-      </w:r>
-      <w:r>
-        <w:t xml:space="preserve"> compiler will note the error and I added code to print it to the console. Keep your eyes on it.</w:t>
+        <w:t xml:space="preserve">Carefully. Believe it or not it was not so long ago that things like </w:t>
+      </w:r>
+      <w:proofErr w:type="spellStart"/>
+      <w:r>
+        <w:t>intellisense</w:t>
+      </w:r>
+      <w:proofErr w:type="spellEnd"/>
+      <w:r>
+        <w:t xml:space="preserve">, syntax highlighting and auto complete were not a common thing, especially in shader languages! </w:t>
       </w:r>
     </w:p>
     <w:p>
@@ -7575,6 +9950,48 @@
         </w:numPr>
       </w:pPr>
       <w:r>
+        <w:t xml:space="preserve">The way to know if your shader will compile is to… compile </w:t>
+      </w:r>
+      <w:proofErr w:type="gramStart"/>
+      <w:r>
+        <w:t>it!(</w:t>
+      </w:r>
+      <w:proofErr w:type="gramEnd"/>
+      <w:r>
+        <w:t>right?) Shader languages must be compiled into machine instructions just like C++. If you study the code that loads the shaders you will see that compiling is part of that process.</w:t>
+      </w:r>
+    </w:p>
+    <w:p>
+      <w:pPr>
+        <w:pStyle w:val="ListParagraph"/>
+        <w:numPr>
+          <w:ilvl w:val="1"/>
+          <w:numId w:val="3"/>
+        </w:numPr>
+      </w:pPr>
+      <w:r>
+        <w:t xml:space="preserve">Vulkan uses a binary intermediate language called SPIR-V that higher level shader languages like HLSL and/or GLSL must be compiled into. If there are any issues when converting your code to SPIR-V the </w:t>
+      </w:r>
+      <w:r>
+        <w:rPr>
+          <w:b/>
+          <w:bCs/>
+        </w:rPr>
+        <w:t>shaderc</w:t>
+      </w:r>
+      <w:r>
+        <w:t xml:space="preserve"> compiler will note the error and I added code to print it to the console. Keep your eyes on it.</w:t>
+      </w:r>
+    </w:p>
+    <w:p>
+      <w:pPr>
+        <w:pStyle w:val="ListParagraph"/>
+        <w:numPr>
+          <w:ilvl w:val="1"/>
+          <w:numId w:val="3"/>
+        </w:numPr>
+      </w:pPr>
+      <w:r>
         <w:t xml:space="preserve">It </w:t>
       </w:r>
       <w:r>
@@ -7587,7 +10004,7 @@
       <w:r>
         <w:t xml:space="preserve"> possible to have visual studio compile your HLSL code - but the output is not compatible with Vulkan, and it cannot compile Vulkan-specific features like push constants. Once your shaders get complex, I recommend using a dedicated shader IDE like </w:t>
       </w:r>
-      <w:hyperlink r:id="rId33" w:history="1">
+      <w:hyperlink r:id="rId37" w:history="1">
         <w:proofErr w:type="spellStart"/>
         <w:r>
           <w:rPr>
@@ -7669,7 +10086,7 @@
       <w:r>
         <w:t xml:space="preserve">Problems like this can be difficult to track down, mainly because your C++ code cannot really see what is happening on the GPU. You can download a third-party tool called </w:t>
       </w:r>
-      <w:hyperlink r:id="rId34" w:history="1">
+      <w:hyperlink r:id="rId38" w:history="1">
         <w:r>
           <w:rPr>
             <w:rStyle w:val="Hyperlink"/>
@@ -9401,7 +11818,6 @@
     <w:basedOn w:val="Normal"/>
     <w:next w:val="Normal"/>
     <w:uiPriority w:val="35"/>
-    <w:semiHidden/>
     <w:unhideWhenUsed/>
     <w:qFormat/>
     <w:rsid w:val="004F20C9"/>

</xml_diff>